<commit_message>
Criação da pág Perfil
</commit_message>
<xml_diff>
--- a/Documentação/EINSTEIN-TCC.docx
+++ b/Documentação/EINSTEIN-TCC.docx
@@ -763,115 +763,181 @@
     <w:p>
       <w:pPr>
         <w:pStyle w:val="Capa"/>
-      </w:pPr>
-    </w:p>
-    <w:p>
-      <w:pPr>
-        <w:pStyle w:val="Capa"/>
-        <w:jc w:val="right"/>
-      </w:pPr>
-    </w:p>
-    <w:p>
-      <w:pPr>
-        <w:pStyle w:val="Capa"/>
-      </w:pPr>
-    </w:p>
-    <w:p>
-      <w:pPr>
-        <w:pStyle w:val="Capa"/>
-      </w:pPr>
-    </w:p>
-    <w:p>
-      <w:pPr>
-        <w:pStyle w:val="Capa"/>
-      </w:pPr>
-    </w:p>
-    <w:p>
-      <w:pPr>
-        <w:pStyle w:val="Capa"/>
-      </w:pPr>
-    </w:p>
-    <w:p>
-      <w:pPr>
-        <w:pStyle w:val="Capa"/>
-      </w:pPr>
-    </w:p>
-    <w:p>
-      <w:pPr>
-        <w:pStyle w:val="Capa"/>
-      </w:pPr>
-    </w:p>
-    <w:p>
-      <w:pPr>
-        <w:pStyle w:val="Capa"/>
-      </w:pPr>
-    </w:p>
-    <w:p>
-      <w:pPr>
-        <w:pStyle w:val="Capa"/>
-      </w:pPr>
-    </w:p>
-    <w:p>
-      <w:pPr>
-        <w:pStyle w:val="Capa"/>
-      </w:pPr>
-    </w:p>
-    <w:p>
-      <w:pPr>
-        <w:pStyle w:val="Capa"/>
-      </w:pPr>
-    </w:p>
-    <w:p>
-      <w:pPr>
-        <w:pStyle w:val="Capa"/>
-      </w:pPr>
-    </w:p>
-    <w:p>
-      <w:pPr>
-        <w:pStyle w:val="Capa"/>
-      </w:pPr>
-    </w:p>
-    <w:p>
-      <w:pPr>
-        <w:pStyle w:val="Capa"/>
-      </w:pPr>
-    </w:p>
-    <w:p>
-      <w:pPr>
-        <w:pStyle w:val="Capa"/>
-      </w:pPr>
-    </w:p>
-    <w:p>
-      <w:pPr>
-        <w:pStyle w:val="Capa"/>
-      </w:pPr>
-    </w:p>
-    <w:p>
-      <w:pPr>
-        <w:pStyle w:val="Capa"/>
-      </w:pPr>
-    </w:p>
-    <w:p>
-      <w:pPr>
-        <w:pStyle w:val="Capa"/>
+        <w:ind w:left="4956"/>
+        <w:rPr>
+          <w:color w:val="FF0000"/>
+        </w:rPr>
+      </w:pPr>
+    </w:p>
+    <w:p>
+      <w:pPr>
+        <w:pStyle w:val="Capa"/>
+        <w:ind w:left="4956"/>
+        <w:rPr>
+          <w:color w:val="FF0000"/>
+        </w:rPr>
+      </w:pPr>
+    </w:p>
+    <w:p>
+      <w:pPr>
+        <w:pStyle w:val="Capa"/>
+        <w:ind w:left="4956"/>
+        <w:rPr>
+          <w:color w:val="FF0000"/>
+        </w:rPr>
+      </w:pPr>
+    </w:p>
+    <w:p>
+      <w:pPr>
+        <w:pStyle w:val="Capa"/>
+        <w:ind w:left="4956"/>
+        <w:rPr>
+          <w:color w:val="FF0000"/>
+        </w:rPr>
+      </w:pPr>
+    </w:p>
+    <w:p>
+      <w:pPr>
+        <w:pStyle w:val="Capa"/>
+        <w:ind w:left="4956"/>
+        <w:rPr>
+          <w:color w:val="FF0000"/>
+        </w:rPr>
+      </w:pPr>
+    </w:p>
+    <w:p>
+      <w:pPr>
+        <w:pStyle w:val="Capa"/>
+        <w:ind w:left="4956"/>
+        <w:rPr>
+          <w:color w:val="FF0000"/>
+        </w:rPr>
+      </w:pPr>
+    </w:p>
+    <w:p>
+      <w:pPr>
+        <w:pStyle w:val="Capa"/>
+        <w:ind w:left="4956"/>
+        <w:rPr>
+          <w:color w:val="FF0000"/>
+        </w:rPr>
+      </w:pPr>
+    </w:p>
+    <w:p>
+      <w:pPr>
+        <w:pStyle w:val="Capa"/>
+        <w:ind w:left="4956"/>
+        <w:rPr>
+          <w:color w:val="FF0000"/>
+        </w:rPr>
+      </w:pPr>
+    </w:p>
+    <w:p>
+      <w:pPr>
+        <w:pStyle w:val="Capa"/>
+        <w:ind w:left="4956"/>
+        <w:rPr>
+          <w:color w:val="FF0000"/>
+        </w:rPr>
+      </w:pPr>
+    </w:p>
+    <w:p>
+      <w:pPr>
+        <w:pStyle w:val="Capa"/>
+        <w:ind w:left="4956"/>
+        <w:rPr>
+          <w:color w:val="FF0000"/>
+        </w:rPr>
+      </w:pPr>
+    </w:p>
+    <w:p>
+      <w:pPr>
+        <w:pStyle w:val="Capa"/>
+        <w:ind w:left="4956"/>
+        <w:rPr>
+          <w:color w:val="FF0000"/>
+        </w:rPr>
+      </w:pPr>
+    </w:p>
+    <w:p>
+      <w:pPr>
+        <w:pStyle w:val="Capa"/>
+        <w:ind w:left="4956"/>
+        <w:rPr>
+          <w:color w:val="FF0000"/>
+        </w:rPr>
+      </w:pPr>
+    </w:p>
+    <w:p>
+      <w:pPr>
+        <w:pStyle w:val="Capa"/>
+        <w:ind w:left="4956"/>
+        <w:rPr>
+          <w:color w:val="FF0000"/>
+        </w:rPr>
+      </w:pPr>
+    </w:p>
+    <w:p>
+      <w:pPr>
+        <w:pStyle w:val="Capa"/>
+        <w:ind w:left="4956"/>
+        <w:rPr>
+          <w:color w:val="FF0000"/>
+        </w:rPr>
+      </w:pPr>
+    </w:p>
+    <w:p>
+      <w:pPr>
+        <w:pStyle w:val="Capa"/>
+        <w:ind w:left="4956"/>
+        <w:rPr>
+          <w:color w:val="FF0000"/>
+        </w:rPr>
+      </w:pPr>
+    </w:p>
+    <w:p>
+      <w:pPr>
+        <w:pStyle w:val="Capa"/>
+        <w:ind w:left="4956"/>
+        <w:rPr>
+          <w:color w:val="FF0000"/>
+        </w:rPr>
+      </w:pPr>
+    </w:p>
+    <w:p>
+      <w:pPr>
+        <w:pStyle w:val="Capa"/>
+        <w:ind w:left="4956"/>
+        <w:rPr>
+          <w:color w:val="FF0000"/>
+        </w:rPr>
+      </w:pPr>
+    </w:p>
+    <w:p>
+      <w:pPr>
+        <w:pStyle w:val="Capa"/>
+        <w:ind w:left="4956"/>
+        <w:rPr>
+          <w:color w:val="FF0000"/>
+        </w:rPr>
+      </w:pPr>
+    </w:p>
+    <w:p>
+      <w:pPr>
+        <w:pStyle w:val="Capa"/>
+        <w:ind w:left="4956"/>
+        <w:rPr>
+          <w:color w:val="FF0000"/>
+        </w:rPr>
       </w:pPr>
     </w:p>
     <w:p>
       <w:pPr>
         <w:pStyle w:val="Capa"/>
         <w:ind w:firstLine="0"/>
-      </w:pPr>
-    </w:p>
-    <w:p>
-      <w:pPr>
-        <w:pStyle w:val="Capa"/>
-        <w:ind w:firstLine="0"/>
-      </w:pPr>
-    </w:p>
-    <w:p>
-      <w:pPr>
-        <w:pStyle w:val="Capa"/>
-        <w:ind w:firstLine="0"/>
+        <w:rPr>
+          <w:color w:val="FF0000"/>
+        </w:rPr>
       </w:pPr>
     </w:p>
     <w:p>
@@ -907,6 +973,14 @@
     </w:p>
     <w:p>
       <w:pPr>
+        <w:pStyle w:val="Capa"/>
+        <w:rPr>
+          <w:color w:val="FF0000"/>
+        </w:rPr>
+      </w:pPr>
+    </w:p>
+    <w:p>
+      <w:pPr>
         <w:pStyle w:val="Ttulo1"/>
         <w:numPr>
           <w:ilvl w:val="0"/>
@@ -914,16 +988,15 @@
         </w:numPr>
         <w:jc w:val="center"/>
       </w:pPr>
-      <w:bookmarkStart w:id="1" w:name="_Toc145422698"/>
-      <w:bookmarkStart w:id="2" w:name="_Toc145429040"/>
-      <w:bookmarkStart w:id="3" w:name="_Toc145429246"/>
-      <w:bookmarkStart w:id="4" w:name="_Toc169895928"/>
-      <w:r>
-        <w:rPr>
-          <w:color w:val="FF0000"/>
-        </w:rPr>
-        <w:lastRenderedPageBreak/>
-        <w:t>AGRADECIMENTOS</w:t>
+      <w:bookmarkStart w:id="1" w:name="_Toc145422699"/>
+      <w:bookmarkStart w:id="2" w:name="_Toc145429041"/>
+      <w:bookmarkStart w:id="3" w:name="_Toc145429247"/>
+      <w:bookmarkStart w:id="4" w:name="_Toc169906769"/>
+      <w:r>
+        <w:t>R</w:t>
+      </w:r>
+      <w:r>
+        <w:t>ESUMO</w:t>
       </w:r>
       <w:bookmarkEnd w:id="1"/>
       <w:bookmarkEnd w:id="2"/>
@@ -932,10 +1005,136 @@
     </w:p>
     <w:p>
       <w:pPr>
-        <w:jc w:val="center"/>
-        <w:rPr>
-          <w:color w:val="FF0000"/>
-        </w:rPr>
+        <w:rPr>
+          <w:color w:val="00B0F0"/>
+        </w:rPr>
+      </w:pPr>
+      <w:r>
+        <w:t xml:space="preserve">Esse trabalho foi inspirado na dificuldade dos vendedores informais, que não conseguem suficiente </w:t>
+      </w:r>
+      <w:r>
+        <w:t xml:space="preserve">representação e reconhecimento da indústria de </w:t>
+      </w:r>
+      <w:r>
+        <w:t>software atual.</w:t>
+      </w:r>
+      <w:r>
+        <w:t xml:space="preserve"> Suas necessidades não são atendidas por serem considerados minoria no varejo.</w:t>
+      </w:r>
+      <w:r>
+        <w:t xml:space="preserve"> </w:t>
+      </w:r>
+      <w:r>
+        <w:t xml:space="preserve">Esse sistema é </w:t>
+      </w:r>
+      <w:r>
+        <w:t xml:space="preserve">pensado para </w:t>
+      </w:r>
+      <w:r>
+        <w:t>ser rápido, leve e prático, ideal para o vendedor informal.</w:t>
+      </w:r>
+      <w:r>
+        <w:t xml:space="preserve"> É necessário para que o setor de vendedores que não possuem CNPJ ou não podem pagar sistemas mais caros não deixem de exercer a profissão.</w:t>
+      </w:r>
+      <w:r>
+        <w:t xml:space="preserve"> </w:t>
+      </w:r>
+      <w:r>
+        <w:t>Esse projeto tem por objetivo desenvolver uma aplicação web, voltada para vendedores informais e pequenos empreendedores, nosso sistema será capaz de gerenciar vendas, cadastrar produtos, clientes, fornecedores e gerir suas finanças para manter suas vendas, entrada e saída organizadas. Essa aplicação é uma plataforma para vender, gerenciar produtos e fluxo financeiro, e imprimir recibos como forma de comprovação das vendas.</w:t>
+      </w:r>
+      <w:r>
+        <w:t xml:space="preserve"> </w:t>
+      </w:r>
+      <w:r>
+        <w:t xml:space="preserve">Para o desenvolvimento desse sistema foram usados: HyperText </w:t>
+      </w:r>
+      <w:r>
+        <w:t>Markup</w:t>
+      </w:r>
+      <w:r>
+        <w:t xml:space="preserve"> Langu</w:t>
+      </w:r>
+      <w:r>
+        <w:t>ag</w:t>
+      </w:r>
+      <w:r>
+        <w:t>e</w:t>
+      </w:r>
+      <w:r>
+        <w:t xml:space="preserve">, </w:t>
+      </w:r>
+      <w:r>
+        <w:t>Cascading Style Sheet</w:t>
+      </w:r>
+      <w:r>
+        <w:t>,</w:t>
+      </w:r>
+      <w:r>
+        <w:t xml:space="preserve"> JavaScript, </w:t>
+      </w:r>
+      <w:r>
+        <w:t>Hypertext Preprocessor</w:t>
+      </w:r>
+      <w:r>
+        <w:t>,</w:t>
+      </w:r>
+      <w:r>
+        <w:t xml:space="preserve"> </w:t>
+      </w:r>
+      <w:r>
+        <w:t>Laravel</w:t>
+      </w:r>
+      <w:r>
+        <w:t xml:space="preserve">, </w:t>
+      </w:r>
+      <w:r>
+        <w:t>Bootstrap</w:t>
+      </w:r>
+      <w:r>
+        <w:t>, MySQL, PHPMyAdmin, Xampp.</w:t>
+      </w:r>
+      <w:r>
+        <w:t xml:space="preserve"> </w:t>
+      </w:r>
+      <w:r>
+        <w:t>Como resultado, o sistem</w:t>
+      </w:r>
+      <w:r>
+        <w:t>a se tornou uma plataforma onde se é possível cadastrar vendas</w:t>
+      </w:r>
+      <w:r>
+        <w:t xml:space="preserve">, produtos e fornecedores, e gerenciar vendas e datas de pagamento. </w:t>
+      </w:r>
+    </w:p>
+    <w:p>
+      <w:pPr>
+        <w:pStyle w:val="Resumo"/>
+      </w:pPr>
+      <w:r>
+        <w:rPr>
+          <w:b/>
+          <w:bCs/>
+        </w:rPr>
+        <w:t>Palavras-chave</w:t>
+      </w:r>
+      <w:r>
+        <w:rPr>
+          <w:b/>
+          <w:bCs/>
+        </w:rPr>
+        <w:t xml:space="preserve">: </w:t>
+      </w:r>
+      <w:r>
+        <w:t>empreendedores, vendas, clientes, financeiro, recibos</w:t>
+      </w:r>
+      <w:r>
+        <w:t>.</w:t>
+      </w:r>
+    </w:p>
+    <w:p/>
+    <w:p/>
+    <w:p>
+      <w:pPr>
         <w:sectPr>
           <w:pgSz w:w="11906" w:h="16838" w:code="9"/>
           <w:pgMar w:top="1701" w:right="1134" w:bottom="1134" w:left="1701" w:header="709" w:footer="709" w:gutter="0"/>
@@ -944,218 +1143,1354 @@
           <w:docGrid w:linePitch="360"/>
         </w:sectPr>
       </w:pPr>
-      <w:r>
+    </w:p>
+    <w:p>
+      <w:pPr>
+        <w:pStyle w:val="Ttulo1"/>
+        <w:numPr>
+          <w:ilvl w:val="0"/>
+          <w:numId w:val="0"/>
+        </w:numPr>
+        <w:jc w:val="center"/>
         <w:rPr>
           <w:color w:val="FF0000"/>
         </w:rPr>
-        <w:t>Escreva aqui o conteúdo dos seus agradecimentos.</w:t>
-      </w:r>
-    </w:p>
-    <w:p>
-      <w:pPr>
-        <w:pStyle w:val="Capa"/>
-        <w:ind w:left="4956"/>
+      </w:pPr>
+      <w:bookmarkStart w:id="5" w:name="_Toc145422703"/>
+      <w:bookmarkStart w:id="6" w:name="_Toc145429045"/>
+      <w:bookmarkStart w:id="7" w:name="_Toc145429251"/>
+      <w:bookmarkStart w:id="8" w:name="_Toc169906770"/>
+      <w:r>
         <w:rPr>
           <w:color w:val="FF0000"/>
         </w:rPr>
-      </w:pPr>
-    </w:p>
-    <w:p>
-      <w:pPr>
-        <w:pStyle w:val="Capa"/>
-        <w:ind w:left="4956"/>
+        <w:lastRenderedPageBreak/>
+        <w:t xml:space="preserve">LISTA DE </w:t>
+      </w:r>
+      <w:bookmarkEnd w:id="5"/>
+      <w:bookmarkEnd w:id="6"/>
+      <w:bookmarkEnd w:id="7"/>
+      <w:r>
         <w:rPr>
           <w:color w:val="FF0000"/>
         </w:rPr>
-      </w:pPr>
-    </w:p>
-    <w:p>
-      <w:pPr>
-        <w:pStyle w:val="Capa"/>
-        <w:ind w:left="4956"/>
-        <w:rPr>
-          <w:color w:val="FF0000"/>
-        </w:rPr>
-      </w:pPr>
-    </w:p>
-    <w:p>
-      <w:pPr>
-        <w:pStyle w:val="Capa"/>
-        <w:ind w:left="4956"/>
-        <w:rPr>
-          <w:color w:val="FF0000"/>
-        </w:rPr>
-      </w:pPr>
-    </w:p>
-    <w:p>
-      <w:pPr>
-        <w:pStyle w:val="Capa"/>
-        <w:ind w:left="4956"/>
-        <w:rPr>
-          <w:color w:val="FF0000"/>
-        </w:rPr>
-      </w:pPr>
-    </w:p>
-    <w:p>
-      <w:pPr>
-        <w:pStyle w:val="Capa"/>
-        <w:ind w:left="4956"/>
-        <w:rPr>
-          <w:color w:val="FF0000"/>
-        </w:rPr>
-      </w:pPr>
-    </w:p>
-    <w:p>
-      <w:pPr>
-        <w:pStyle w:val="Capa"/>
-        <w:ind w:left="4956"/>
-        <w:rPr>
-          <w:color w:val="FF0000"/>
-        </w:rPr>
-      </w:pPr>
-    </w:p>
-    <w:p>
-      <w:pPr>
-        <w:pStyle w:val="Capa"/>
-        <w:ind w:left="4956"/>
-        <w:rPr>
-          <w:color w:val="FF0000"/>
-        </w:rPr>
-      </w:pPr>
-    </w:p>
-    <w:p>
-      <w:pPr>
-        <w:pStyle w:val="Capa"/>
-        <w:ind w:left="4956"/>
-        <w:rPr>
-          <w:color w:val="FF0000"/>
-        </w:rPr>
-      </w:pPr>
-    </w:p>
-    <w:p>
-      <w:pPr>
-        <w:pStyle w:val="Capa"/>
-        <w:ind w:left="4956"/>
-        <w:rPr>
-          <w:color w:val="FF0000"/>
-        </w:rPr>
-      </w:pPr>
-    </w:p>
-    <w:p>
-      <w:pPr>
-        <w:pStyle w:val="Capa"/>
-        <w:ind w:left="4956"/>
-        <w:rPr>
-          <w:color w:val="FF0000"/>
-        </w:rPr>
-      </w:pPr>
-    </w:p>
-    <w:p>
-      <w:pPr>
-        <w:pStyle w:val="Capa"/>
-        <w:ind w:left="4956"/>
-        <w:rPr>
-          <w:color w:val="FF0000"/>
-        </w:rPr>
-      </w:pPr>
-    </w:p>
-    <w:p>
-      <w:pPr>
-        <w:pStyle w:val="Capa"/>
-        <w:ind w:left="4956"/>
-        <w:rPr>
-          <w:color w:val="FF0000"/>
-        </w:rPr>
-      </w:pPr>
-    </w:p>
-    <w:p>
-      <w:pPr>
-        <w:pStyle w:val="Capa"/>
-        <w:ind w:left="4956"/>
-        <w:rPr>
-          <w:color w:val="FF0000"/>
-        </w:rPr>
-      </w:pPr>
-    </w:p>
-    <w:p>
-      <w:pPr>
-        <w:pStyle w:val="Capa"/>
-        <w:ind w:left="4956"/>
-        <w:rPr>
-          <w:color w:val="FF0000"/>
-        </w:rPr>
-      </w:pPr>
-    </w:p>
-    <w:p>
-      <w:pPr>
-        <w:pStyle w:val="Capa"/>
-        <w:ind w:left="4956"/>
-        <w:rPr>
-          <w:color w:val="FF0000"/>
-        </w:rPr>
-      </w:pPr>
-    </w:p>
-    <w:p>
-      <w:pPr>
-        <w:pStyle w:val="Capa"/>
-        <w:ind w:left="4956"/>
-        <w:rPr>
-          <w:color w:val="FF0000"/>
-        </w:rPr>
-      </w:pPr>
-    </w:p>
-    <w:p>
-      <w:pPr>
-        <w:pStyle w:val="Capa"/>
-        <w:ind w:left="4956"/>
-        <w:rPr>
-          <w:color w:val="FF0000"/>
-        </w:rPr>
-      </w:pPr>
-    </w:p>
-    <w:p>
-      <w:pPr>
-        <w:pStyle w:val="Capa"/>
-        <w:ind w:left="4956"/>
-        <w:rPr>
-          <w:color w:val="FF0000"/>
-        </w:rPr>
-      </w:pPr>
-    </w:p>
-    <w:p>
-      <w:pPr>
-        <w:pStyle w:val="Capa"/>
-        <w:ind w:left="4956"/>
-        <w:rPr>
-          <w:color w:val="FF0000"/>
-        </w:rPr>
-      </w:pPr>
-    </w:p>
-    <w:p>
-      <w:pPr>
-        <w:pStyle w:val="Capa"/>
-        <w:ind w:left="4956"/>
-        <w:rPr>
-          <w:color w:val="FF0000"/>
-        </w:rPr>
-      </w:pPr>
-    </w:p>
-    <w:p>
-      <w:pPr>
-        <w:pStyle w:val="Capa"/>
-        <w:ind w:firstLine="0"/>
-        <w:rPr>
-          <w:color w:val="FF0000"/>
-        </w:rPr>
-      </w:pPr>
-    </w:p>
-    <w:p>
-      <w:pPr>
-        <w:pStyle w:val="Capa"/>
-        <w:ind w:left="4956" w:firstLine="0"/>
-        <w:rPr>
-          <w:color w:val="000000" w:themeColor="text1"/>
-        </w:rPr>
+        <w:t>ILUSTRAÇÕES</w:t>
+      </w:r>
+      <w:bookmarkEnd w:id="8"/>
+    </w:p>
+    <w:p>
+      <w:pPr>
+        <w:pStyle w:val="ndicedeilustraes"/>
+        <w:tabs>
+          <w:tab w:val="right" w:leader="dot" w:pos="9061"/>
+        </w:tabs>
+        <w:rPr>
+          <w:rFonts w:asciiTheme="minorHAnsi" w:eastAsiaTheme="minorEastAsia" w:hAnsiTheme="minorHAnsi"/>
+          <w:noProof/>
+          <w:kern w:val="2"/>
+          <w:szCs w:val="24"/>
+          <w14:ligatures w14:val="standardContextual"/>
+        </w:rPr>
+      </w:pPr>
+      <w:r>
+        <w:fldChar w:fldCharType="begin"/>
+      </w:r>
+      <w:r>
+        <w:instrText xml:space="preserve"> TOC \h \z \c "Figura" </w:instrText>
+      </w:r>
+      <w:r>
+        <w:fldChar w:fldCharType="separate"/>
+      </w:r>
+      <w:hyperlink w:anchor="_Toc169906810" w:history="1">
+        <w:r>
+          <w:rPr>
+            <w:rStyle w:val="Hyperlink"/>
+            <w:noProof/>
+          </w:rPr>
+          <w:t>Figura 1 - Homepage do Bling</w:t>
+        </w:r>
+        <w:r>
+          <w:rPr>
+            <w:noProof/>
+            <w:webHidden/>
+          </w:rPr>
+          <w:tab/>
+        </w:r>
+        <w:r>
+          <w:rPr>
+            <w:noProof/>
+            <w:webHidden/>
+          </w:rPr>
+          <w:fldChar w:fldCharType="begin"/>
+        </w:r>
+        <w:r>
+          <w:rPr>
+            <w:noProof/>
+            <w:webHidden/>
+          </w:rPr>
+          <w:instrText xml:space="preserve"> PAGEREF _Toc169906810 \h </w:instrText>
+        </w:r>
+        <w:r>
+          <w:rPr>
+            <w:noProof/>
+            <w:webHidden/>
+          </w:rPr>
+        </w:r>
+        <w:r>
+          <w:rPr>
+            <w:noProof/>
+            <w:webHidden/>
+          </w:rPr>
+          <w:fldChar w:fldCharType="separate"/>
+        </w:r>
+        <w:r>
+          <w:rPr>
+            <w:noProof/>
+            <w:webHidden/>
+          </w:rPr>
+          <w:t>11</w:t>
+        </w:r>
+        <w:r>
+          <w:rPr>
+            <w:noProof/>
+            <w:webHidden/>
+          </w:rPr>
+          <w:fldChar w:fldCharType="end"/>
+        </w:r>
+      </w:hyperlink>
+    </w:p>
+    <w:p>
+      <w:pPr>
+        <w:pStyle w:val="ndicedeilustraes"/>
+        <w:tabs>
+          <w:tab w:val="right" w:leader="dot" w:pos="9061"/>
+        </w:tabs>
+        <w:rPr>
+          <w:rFonts w:asciiTheme="minorHAnsi" w:eastAsiaTheme="minorEastAsia" w:hAnsiTheme="minorHAnsi"/>
+          <w:noProof/>
+          <w:kern w:val="2"/>
+          <w:szCs w:val="24"/>
+          <w14:ligatures w14:val="standardContextual"/>
+        </w:rPr>
+      </w:pPr>
+      <w:hyperlink w:anchor="_Toc169906811" w:history="1">
+        <w:r>
+          <w:rPr>
+            <w:rStyle w:val="Hyperlink"/>
+            <w:noProof/>
+          </w:rPr>
+          <w:t>Figura 2 - Tela de Cadastro do FoxManager</w:t>
+        </w:r>
+        <w:r>
+          <w:rPr>
+            <w:noProof/>
+            <w:webHidden/>
+          </w:rPr>
+          <w:tab/>
+        </w:r>
+        <w:r>
+          <w:rPr>
+            <w:noProof/>
+            <w:webHidden/>
+          </w:rPr>
+          <w:fldChar w:fldCharType="begin"/>
+        </w:r>
+        <w:r>
+          <w:rPr>
+            <w:noProof/>
+            <w:webHidden/>
+          </w:rPr>
+          <w:instrText xml:space="preserve"> PAGEREF _Toc169906811 \h </w:instrText>
+        </w:r>
+        <w:r>
+          <w:rPr>
+            <w:noProof/>
+            <w:webHidden/>
+          </w:rPr>
+        </w:r>
+        <w:r>
+          <w:rPr>
+            <w:noProof/>
+            <w:webHidden/>
+          </w:rPr>
+          <w:fldChar w:fldCharType="separate"/>
+        </w:r>
+        <w:r>
+          <w:rPr>
+            <w:noProof/>
+            <w:webHidden/>
+          </w:rPr>
+          <w:t>12</w:t>
+        </w:r>
+        <w:r>
+          <w:rPr>
+            <w:noProof/>
+            <w:webHidden/>
+          </w:rPr>
+          <w:fldChar w:fldCharType="end"/>
+        </w:r>
+      </w:hyperlink>
+    </w:p>
+    <w:p>
+      <w:pPr>
+        <w:pStyle w:val="ndicedeilustraes"/>
+        <w:tabs>
+          <w:tab w:val="right" w:leader="dot" w:pos="9061"/>
+        </w:tabs>
+        <w:rPr>
+          <w:rFonts w:asciiTheme="minorHAnsi" w:eastAsiaTheme="minorEastAsia" w:hAnsiTheme="minorHAnsi"/>
+          <w:noProof/>
+          <w:kern w:val="2"/>
+          <w:szCs w:val="24"/>
+          <w14:ligatures w14:val="standardContextual"/>
+        </w:rPr>
+      </w:pPr>
+      <w:hyperlink w:anchor="_Toc169906812" w:history="1">
+        <w:r>
+          <w:rPr>
+            <w:rStyle w:val="Hyperlink"/>
+            <w:noProof/>
+          </w:rPr>
+          <w:t>Figura 3 - Tela que exige CNPJ do MarketUp</w:t>
+        </w:r>
+        <w:r>
+          <w:rPr>
+            <w:noProof/>
+            <w:webHidden/>
+          </w:rPr>
+          <w:tab/>
+        </w:r>
+        <w:r>
+          <w:rPr>
+            <w:noProof/>
+            <w:webHidden/>
+          </w:rPr>
+          <w:fldChar w:fldCharType="begin"/>
+        </w:r>
+        <w:r>
+          <w:rPr>
+            <w:noProof/>
+            <w:webHidden/>
+          </w:rPr>
+          <w:instrText xml:space="preserve"> PAGEREF _Toc169906812 \h </w:instrText>
+        </w:r>
+        <w:r>
+          <w:rPr>
+            <w:noProof/>
+            <w:webHidden/>
+          </w:rPr>
+        </w:r>
+        <w:r>
+          <w:rPr>
+            <w:noProof/>
+            <w:webHidden/>
+          </w:rPr>
+          <w:fldChar w:fldCharType="separate"/>
+        </w:r>
+        <w:r>
+          <w:rPr>
+            <w:noProof/>
+            <w:webHidden/>
+          </w:rPr>
+          <w:t>12</w:t>
+        </w:r>
+        <w:r>
+          <w:rPr>
+            <w:noProof/>
+            <w:webHidden/>
+          </w:rPr>
+          <w:fldChar w:fldCharType="end"/>
+        </w:r>
+      </w:hyperlink>
+    </w:p>
+    <w:p>
+      <w:pPr>
+        <w:pStyle w:val="ndicedeilustraes"/>
+        <w:tabs>
+          <w:tab w:val="right" w:leader="dot" w:pos="9061"/>
+        </w:tabs>
+        <w:rPr>
+          <w:rFonts w:asciiTheme="minorHAnsi" w:eastAsiaTheme="minorEastAsia" w:hAnsiTheme="minorHAnsi"/>
+          <w:noProof/>
+          <w:kern w:val="2"/>
+          <w:szCs w:val="24"/>
+          <w14:ligatures w14:val="standardContextual"/>
+        </w:rPr>
+      </w:pPr>
+      <w:hyperlink w:anchor="_Toc169906813" w:history="1">
+        <w:r>
+          <w:rPr>
+            <w:rStyle w:val="Hyperlink"/>
+            <w:noProof/>
+          </w:rPr>
+          <w:t>Figura 4 – Estrutura de uma aplicação MVC</w:t>
+        </w:r>
+        <w:r>
+          <w:rPr>
+            <w:noProof/>
+            <w:webHidden/>
+          </w:rPr>
+          <w:tab/>
+        </w:r>
+        <w:r>
+          <w:rPr>
+            <w:noProof/>
+            <w:webHidden/>
+          </w:rPr>
+          <w:fldChar w:fldCharType="begin"/>
+        </w:r>
+        <w:r>
+          <w:rPr>
+            <w:noProof/>
+            <w:webHidden/>
+          </w:rPr>
+          <w:instrText xml:space="preserve"> PAGEREF _Toc169906813 \h </w:instrText>
+        </w:r>
+        <w:r>
+          <w:rPr>
+            <w:noProof/>
+            <w:webHidden/>
+          </w:rPr>
+        </w:r>
+        <w:r>
+          <w:rPr>
+            <w:noProof/>
+            <w:webHidden/>
+          </w:rPr>
+          <w:fldChar w:fldCharType="separate"/>
+        </w:r>
+        <w:r>
+          <w:rPr>
+            <w:noProof/>
+            <w:webHidden/>
+          </w:rPr>
+          <w:t>14</w:t>
+        </w:r>
+        <w:r>
+          <w:rPr>
+            <w:noProof/>
+            <w:webHidden/>
+          </w:rPr>
+          <w:fldChar w:fldCharType="end"/>
+        </w:r>
+      </w:hyperlink>
+    </w:p>
+    <w:p>
+      <w:pPr>
+        <w:pStyle w:val="ndicedeilustraes"/>
+        <w:tabs>
+          <w:tab w:val="right" w:leader="dot" w:pos="9061"/>
+        </w:tabs>
+        <w:rPr>
+          <w:rFonts w:asciiTheme="minorHAnsi" w:eastAsiaTheme="minorEastAsia" w:hAnsiTheme="minorHAnsi"/>
+          <w:noProof/>
+          <w:kern w:val="2"/>
+          <w:szCs w:val="24"/>
+          <w14:ligatures w14:val="standardContextual"/>
+        </w:rPr>
+      </w:pPr>
+      <w:hyperlink w:anchor="_Toc169906814" w:history="1">
+        <w:r>
+          <w:rPr>
+            <w:rStyle w:val="Hyperlink"/>
+            <w:noProof/>
+          </w:rPr>
+          <w:t>Figura 5 - Tela de Login</w:t>
+        </w:r>
+        <w:r>
+          <w:rPr>
+            <w:noProof/>
+            <w:webHidden/>
+          </w:rPr>
+          <w:tab/>
+        </w:r>
+        <w:r>
+          <w:rPr>
+            <w:noProof/>
+            <w:webHidden/>
+          </w:rPr>
+          <w:fldChar w:fldCharType="begin"/>
+        </w:r>
+        <w:r>
+          <w:rPr>
+            <w:noProof/>
+            <w:webHidden/>
+          </w:rPr>
+          <w:instrText xml:space="preserve"> PAGEREF _Toc169906814 \h </w:instrText>
+        </w:r>
+        <w:r>
+          <w:rPr>
+            <w:noProof/>
+            <w:webHidden/>
+          </w:rPr>
+        </w:r>
+        <w:r>
+          <w:rPr>
+            <w:noProof/>
+            <w:webHidden/>
+          </w:rPr>
+          <w:fldChar w:fldCharType="separate"/>
+        </w:r>
+        <w:r>
+          <w:rPr>
+            <w:noProof/>
+            <w:webHidden/>
+          </w:rPr>
+          <w:t>15</w:t>
+        </w:r>
+        <w:r>
+          <w:rPr>
+            <w:noProof/>
+            <w:webHidden/>
+          </w:rPr>
+          <w:fldChar w:fldCharType="end"/>
+        </w:r>
+      </w:hyperlink>
+    </w:p>
+    <w:p>
+      <w:pPr>
+        <w:pStyle w:val="ndicedeilustraes"/>
+        <w:tabs>
+          <w:tab w:val="right" w:leader="dot" w:pos="9061"/>
+        </w:tabs>
+        <w:rPr>
+          <w:rFonts w:asciiTheme="minorHAnsi" w:eastAsiaTheme="minorEastAsia" w:hAnsiTheme="minorHAnsi"/>
+          <w:noProof/>
+          <w:kern w:val="2"/>
+          <w:szCs w:val="24"/>
+          <w14:ligatures w14:val="standardContextual"/>
+        </w:rPr>
+      </w:pPr>
+      <w:hyperlink w:anchor="_Toc169906815" w:history="1">
+        <w:r>
+          <w:rPr>
+            <w:rStyle w:val="Hyperlink"/>
+            <w:noProof/>
+          </w:rPr>
+          <w:t>Figura 6 - Mensagem de erro no login</w:t>
+        </w:r>
+        <w:r>
+          <w:rPr>
+            <w:noProof/>
+            <w:webHidden/>
+          </w:rPr>
+          <w:tab/>
+        </w:r>
+        <w:r>
+          <w:rPr>
+            <w:noProof/>
+            <w:webHidden/>
+          </w:rPr>
+          <w:fldChar w:fldCharType="begin"/>
+        </w:r>
+        <w:r>
+          <w:rPr>
+            <w:noProof/>
+            <w:webHidden/>
+          </w:rPr>
+          <w:instrText xml:space="preserve"> PAGEREF _Toc169906815 \h </w:instrText>
+        </w:r>
+        <w:r>
+          <w:rPr>
+            <w:noProof/>
+            <w:webHidden/>
+          </w:rPr>
+        </w:r>
+        <w:r>
+          <w:rPr>
+            <w:noProof/>
+            <w:webHidden/>
+          </w:rPr>
+          <w:fldChar w:fldCharType="separate"/>
+        </w:r>
+        <w:r>
+          <w:rPr>
+            <w:noProof/>
+            <w:webHidden/>
+          </w:rPr>
+          <w:t>15</w:t>
+        </w:r>
+        <w:r>
+          <w:rPr>
+            <w:noProof/>
+            <w:webHidden/>
+          </w:rPr>
+          <w:fldChar w:fldCharType="end"/>
+        </w:r>
+      </w:hyperlink>
+    </w:p>
+    <w:p>
+      <w:pPr>
+        <w:pStyle w:val="ndicedeilustraes"/>
+        <w:tabs>
+          <w:tab w:val="right" w:leader="dot" w:pos="9061"/>
+        </w:tabs>
+        <w:rPr>
+          <w:rFonts w:asciiTheme="minorHAnsi" w:eastAsiaTheme="minorEastAsia" w:hAnsiTheme="minorHAnsi"/>
+          <w:noProof/>
+          <w:kern w:val="2"/>
+          <w:szCs w:val="24"/>
+          <w14:ligatures w14:val="standardContextual"/>
+        </w:rPr>
+      </w:pPr>
+      <w:hyperlink w:anchor="_Toc169906816" w:history="1">
+        <w:r>
+          <w:rPr>
+            <w:rStyle w:val="Hyperlink"/>
+            <w:noProof/>
+          </w:rPr>
+          <w:t>Figura 7 - Página de criação de conta</w:t>
+        </w:r>
+        <w:r>
+          <w:rPr>
+            <w:noProof/>
+            <w:webHidden/>
+          </w:rPr>
+          <w:tab/>
+        </w:r>
+        <w:r>
+          <w:rPr>
+            <w:noProof/>
+            <w:webHidden/>
+          </w:rPr>
+          <w:fldChar w:fldCharType="begin"/>
+        </w:r>
+        <w:r>
+          <w:rPr>
+            <w:noProof/>
+            <w:webHidden/>
+          </w:rPr>
+          <w:instrText xml:space="preserve"> PAGEREF _Toc169906816 \h </w:instrText>
+        </w:r>
+        <w:r>
+          <w:rPr>
+            <w:noProof/>
+            <w:webHidden/>
+          </w:rPr>
+        </w:r>
+        <w:r>
+          <w:rPr>
+            <w:noProof/>
+            <w:webHidden/>
+          </w:rPr>
+          <w:fldChar w:fldCharType="separate"/>
+        </w:r>
+        <w:r>
+          <w:rPr>
+            <w:noProof/>
+            <w:webHidden/>
+          </w:rPr>
+          <w:t>16</w:t>
+        </w:r>
+        <w:r>
+          <w:rPr>
+            <w:noProof/>
+            <w:webHidden/>
+          </w:rPr>
+          <w:fldChar w:fldCharType="end"/>
+        </w:r>
+      </w:hyperlink>
+    </w:p>
+    <w:p>
+      <w:pPr>
+        <w:pStyle w:val="ndicedeilustraes"/>
+        <w:tabs>
+          <w:tab w:val="right" w:leader="dot" w:pos="9061"/>
+        </w:tabs>
+        <w:rPr>
+          <w:rFonts w:asciiTheme="minorHAnsi" w:eastAsiaTheme="minorEastAsia" w:hAnsiTheme="minorHAnsi"/>
+          <w:noProof/>
+          <w:kern w:val="2"/>
+          <w:szCs w:val="24"/>
+          <w14:ligatures w14:val="standardContextual"/>
+        </w:rPr>
+      </w:pPr>
+      <w:hyperlink w:anchor="_Toc169906817" w:history="1">
+        <w:r>
+          <w:rPr>
+            <w:rStyle w:val="Hyperlink"/>
+            <w:noProof/>
+          </w:rPr>
+          <w:t>Figura 8 - Tela de recuperação de senha</w:t>
+        </w:r>
+        <w:r>
+          <w:rPr>
+            <w:noProof/>
+            <w:webHidden/>
+          </w:rPr>
+          <w:tab/>
+        </w:r>
+        <w:r>
+          <w:rPr>
+            <w:noProof/>
+            <w:webHidden/>
+          </w:rPr>
+          <w:fldChar w:fldCharType="begin"/>
+        </w:r>
+        <w:r>
+          <w:rPr>
+            <w:noProof/>
+            <w:webHidden/>
+          </w:rPr>
+          <w:instrText xml:space="preserve"> PAGEREF _Toc169906817 \h </w:instrText>
+        </w:r>
+        <w:r>
+          <w:rPr>
+            <w:noProof/>
+            <w:webHidden/>
+          </w:rPr>
+        </w:r>
+        <w:r>
+          <w:rPr>
+            <w:noProof/>
+            <w:webHidden/>
+          </w:rPr>
+          <w:fldChar w:fldCharType="separate"/>
+        </w:r>
+        <w:r>
+          <w:rPr>
+            <w:noProof/>
+            <w:webHidden/>
+          </w:rPr>
+          <w:t>16</w:t>
+        </w:r>
+        <w:r>
+          <w:rPr>
+            <w:noProof/>
+            <w:webHidden/>
+          </w:rPr>
+          <w:fldChar w:fldCharType="end"/>
+        </w:r>
+      </w:hyperlink>
+    </w:p>
+    <w:p>
+      <w:pPr>
+        <w:pStyle w:val="ndicedeilustraes"/>
+        <w:tabs>
+          <w:tab w:val="right" w:leader="dot" w:pos="9061"/>
+        </w:tabs>
+        <w:rPr>
+          <w:rFonts w:asciiTheme="minorHAnsi" w:eastAsiaTheme="minorEastAsia" w:hAnsiTheme="minorHAnsi"/>
+          <w:noProof/>
+          <w:kern w:val="2"/>
+          <w:szCs w:val="24"/>
+          <w14:ligatures w14:val="standardContextual"/>
+        </w:rPr>
+      </w:pPr>
+      <w:hyperlink w:anchor="_Toc169906818" w:history="1">
+        <w:r>
+          <w:rPr>
+            <w:rStyle w:val="Hyperlink"/>
+            <w:noProof/>
+          </w:rPr>
+          <w:t>Figura 9 - Homepage do SalesSwift</w:t>
+        </w:r>
+        <w:r>
+          <w:rPr>
+            <w:noProof/>
+            <w:webHidden/>
+          </w:rPr>
+          <w:tab/>
+        </w:r>
+        <w:r>
+          <w:rPr>
+            <w:noProof/>
+            <w:webHidden/>
+          </w:rPr>
+          <w:fldChar w:fldCharType="begin"/>
+        </w:r>
+        <w:r>
+          <w:rPr>
+            <w:noProof/>
+            <w:webHidden/>
+          </w:rPr>
+          <w:instrText xml:space="preserve"> PAGEREF _Toc169906818 \h </w:instrText>
+        </w:r>
+        <w:r>
+          <w:rPr>
+            <w:noProof/>
+            <w:webHidden/>
+          </w:rPr>
+        </w:r>
+        <w:r>
+          <w:rPr>
+            <w:noProof/>
+            <w:webHidden/>
+          </w:rPr>
+          <w:fldChar w:fldCharType="separate"/>
+        </w:r>
+        <w:r>
+          <w:rPr>
+            <w:noProof/>
+            <w:webHidden/>
+          </w:rPr>
+          <w:t>17</w:t>
+        </w:r>
+        <w:r>
+          <w:rPr>
+            <w:noProof/>
+            <w:webHidden/>
+          </w:rPr>
+          <w:fldChar w:fldCharType="end"/>
+        </w:r>
+      </w:hyperlink>
+    </w:p>
+    <w:p>
+      <w:pPr>
+        <w:pStyle w:val="ndicedeilustraes"/>
+        <w:tabs>
+          <w:tab w:val="right" w:leader="dot" w:pos="9061"/>
+        </w:tabs>
+        <w:rPr>
+          <w:rFonts w:asciiTheme="minorHAnsi" w:eastAsiaTheme="minorEastAsia" w:hAnsiTheme="minorHAnsi"/>
+          <w:noProof/>
+          <w:kern w:val="2"/>
+          <w:szCs w:val="24"/>
+          <w14:ligatures w14:val="standardContextual"/>
+        </w:rPr>
+      </w:pPr>
+      <w:hyperlink w:anchor="_Toc169906819" w:history="1">
+        <w:r>
+          <w:rPr>
+            <w:rStyle w:val="Hyperlink"/>
+            <w:noProof/>
+          </w:rPr>
+          <w:t>Figura 10 - Menu de clientes</w:t>
+        </w:r>
+        <w:r>
+          <w:rPr>
+            <w:noProof/>
+            <w:webHidden/>
+          </w:rPr>
+          <w:tab/>
+        </w:r>
+        <w:r>
+          <w:rPr>
+            <w:noProof/>
+            <w:webHidden/>
+          </w:rPr>
+          <w:fldChar w:fldCharType="begin"/>
+        </w:r>
+        <w:r>
+          <w:rPr>
+            <w:noProof/>
+            <w:webHidden/>
+          </w:rPr>
+          <w:instrText xml:space="preserve"> PAGEREF _Toc169906819 \h </w:instrText>
+        </w:r>
+        <w:r>
+          <w:rPr>
+            <w:noProof/>
+            <w:webHidden/>
+          </w:rPr>
+        </w:r>
+        <w:r>
+          <w:rPr>
+            <w:noProof/>
+            <w:webHidden/>
+          </w:rPr>
+          <w:fldChar w:fldCharType="separate"/>
+        </w:r>
+        <w:r>
+          <w:rPr>
+            <w:noProof/>
+            <w:webHidden/>
+          </w:rPr>
+          <w:t>17</w:t>
+        </w:r>
+        <w:r>
+          <w:rPr>
+            <w:noProof/>
+            <w:webHidden/>
+          </w:rPr>
+          <w:fldChar w:fldCharType="end"/>
+        </w:r>
+      </w:hyperlink>
+    </w:p>
+    <w:p>
+      <w:pPr>
+        <w:pStyle w:val="ndicedeilustraes"/>
+        <w:tabs>
+          <w:tab w:val="right" w:leader="dot" w:pos="9061"/>
+        </w:tabs>
+        <w:rPr>
+          <w:rFonts w:asciiTheme="minorHAnsi" w:eastAsiaTheme="minorEastAsia" w:hAnsiTheme="minorHAnsi"/>
+          <w:noProof/>
+          <w:kern w:val="2"/>
+          <w:szCs w:val="24"/>
+          <w14:ligatures w14:val="standardContextual"/>
+        </w:rPr>
+      </w:pPr>
+      <w:hyperlink w:anchor="_Toc169906820" w:history="1">
+        <w:r>
+          <w:rPr>
+            <w:rStyle w:val="Hyperlink"/>
+            <w:noProof/>
+          </w:rPr>
+          <w:t>Figura 11 - Cadastro de clientes</w:t>
+        </w:r>
+        <w:r>
+          <w:rPr>
+            <w:noProof/>
+            <w:webHidden/>
+          </w:rPr>
+          <w:tab/>
+        </w:r>
+        <w:r>
+          <w:rPr>
+            <w:noProof/>
+            <w:webHidden/>
+          </w:rPr>
+          <w:fldChar w:fldCharType="begin"/>
+        </w:r>
+        <w:r>
+          <w:rPr>
+            <w:noProof/>
+            <w:webHidden/>
+          </w:rPr>
+          <w:instrText xml:space="preserve"> PAGEREF _Toc169906820 \h </w:instrText>
+        </w:r>
+        <w:r>
+          <w:rPr>
+            <w:noProof/>
+            <w:webHidden/>
+          </w:rPr>
+        </w:r>
+        <w:r>
+          <w:rPr>
+            <w:noProof/>
+            <w:webHidden/>
+          </w:rPr>
+          <w:fldChar w:fldCharType="separate"/>
+        </w:r>
+        <w:r>
+          <w:rPr>
+            <w:noProof/>
+            <w:webHidden/>
+          </w:rPr>
+          <w:t>18</w:t>
+        </w:r>
+        <w:r>
+          <w:rPr>
+            <w:noProof/>
+            <w:webHidden/>
+          </w:rPr>
+          <w:fldChar w:fldCharType="end"/>
+        </w:r>
+      </w:hyperlink>
+    </w:p>
+    <w:p>
+      <w:pPr>
+        <w:pStyle w:val="ndicedeilustraes"/>
+        <w:tabs>
+          <w:tab w:val="right" w:leader="dot" w:pos="9061"/>
+        </w:tabs>
+        <w:rPr>
+          <w:rFonts w:asciiTheme="minorHAnsi" w:eastAsiaTheme="minorEastAsia" w:hAnsiTheme="minorHAnsi"/>
+          <w:noProof/>
+          <w:kern w:val="2"/>
+          <w:szCs w:val="24"/>
+          <w14:ligatures w14:val="standardContextual"/>
+        </w:rPr>
+      </w:pPr>
+      <w:hyperlink w:anchor="_Toc169906821" w:history="1">
+        <w:r>
+          <w:rPr>
+            <w:rStyle w:val="Hyperlink"/>
+            <w:noProof/>
+          </w:rPr>
+          <w:t>Figura 12 - Página de Fornecedores</w:t>
+        </w:r>
+        <w:r>
+          <w:rPr>
+            <w:noProof/>
+            <w:webHidden/>
+          </w:rPr>
+          <w:tab/>
+        </w:r>
+        <w:r>
+          <w:rPr>
+            <w:noProof/>
+            <w:webHidden/>
+          </w:rPr>
+          <w:fldChar w:fldCharType="begin"/>
+        </w:r>
+        <w:r>
+          <w:rPr>
+            <w:noProof/>
+            <w:webHidden/>
+          </w:rPr>
+          <w:instrText xml:space="preserve"> PAGEREF _Toc169906821 \h </w:instrText>
+        </w:r>
+        <w:r>
+          <w:rPr>
+            <w:noProof/>
+            <w:webHidden/>
+          </w:rPr>
+        </w:r>
+        <w:r>
+          <w:rPr>
+            <w:noProof/>
+            <w:webHidden/>
+          </w:rPr>
+          <w:fldChar w:fldCharType="separate"/>
+        </w:r>
+        <w:r>
+          <w:rPr>
+            <w:noProof/>
+            <w:webHidden/>
+          </w:rPr>
+          <w:t>18</w:t>
+        </w:r>
+        <w:r>
+          <w:rPr>
+            <w:noProof/>
+            <w:webHidden/>
+          </w:rPr>
+          <w:fldChar w:fldCharType="end"/>
+        </w:r>
+      </w:hyperlink>
+    </w:p>
+    <w:p>
+      <w:pPr>
+        <w:pStyle w:val="ndicedeilustraes"/>
+        <w:tabs>
+          <w:tab w:val="right" w:leader="dot" w:pos="9061"/>
+        </w:tabs>
+        <w:rPr>
+          <w:rFonts w:asciiTheme="minorHAnsi" w:eastAsiaTheme="minorEastAsia" w:hAnsiTheme="minorHAnsi"/>
+          <w:noProof/>
+          <w:kern w:val="2"/>
+          <w:szCs w:val="24"/>
+          <w14:ligatures w14:val="standardContextual"/>
+        </w:rPr>
+      </w:pPr>
+      <w:hyperlink w:anchor="_Toc169906822" w:history="1">
+        <w:r>
+          <w:rPr>
+            <w:rStyle w:val="Hyperlink"/>
+            <w:noProof/>
+          </w:rPr>
+          <w:t>Figura 13 - Cadastro de Fornecedores</w:t>
+        </w:r>
+        <w:r>
+          <w:rPr>
+            <w:noProof/>
+            <w:webHidden/>
+          </w:rPr>
+          <w:tab/>
+        </w:r>
+        <w:r>
+          <w:rPr>
+            <w:noProof/>
+            <w:webHidden/>
+          </w:rPr>
+          <w:fldChar w:fldCharType="begin"/>
+        </w:r>
+        <w:r>
+          <w:rPr>
+            <w:noProof/>
+            <w:webHidden/>
+          </w:rPr>
+          <w:instrText xml:space="preserve"> PAGEREF _Toc169906822 \h </w:instrText>
+        </w:r>
+        <w:r>
+          <w:rPr>
+            <w:noProof/>
+            <w:webHidden/>
+          </w:rPr>
+        </w:r>
+        <w:r>
+          <w:rPr>
+            <w:noProof/>
+            <w:webHidden/>
+          </w:rPr>
+          <w:fldChar w:fldCharType="separate"/>
+        </w:r>
+        <w:r>
+          <w:rPr>
+            <w:noProof/>
+            <w:webHidden/>
+          </w:rPr>
+          <w:t>19</w:t>
+        </w:r>
+        <w:r>
+          <w:rPr>
+            <w:noProof/>
+            <w:webHidden/>
+          </w:rPr>
+          <w:fldChar w:fldCharType="end"/>
+        </w:r>
+      </w:hyperlink>
+    </w:p>
+    <w:p>
+      <w:pPr>
+        <w:pStyle w:val="ndicedeilustraes"/>
+        <w:tabs>
+          <w:tab w:val="right" w:leader="dot" w:pos="9061"/>
+        </w:tabs>
+        <w:rPr>
+          <w:rFonts w:asciiTheme="minorHAnsi" w:eastAsiaTheme="minorEastAsia" w:hAnsiTheme="minorHAnsi"/>
+          <w:noProof/>
+          <w:kern w:val="2"/>
+          <w:szCs w:val="24"/>
+          <w14:ligatures w14:val="standardContextual"/>
+        </w:rPr>
+      </w:pPr>
+      <w:hyperlink w:anchor="_Toc169906823" w:history="1">
+        <w:r>
+          <w:rPr>
+            <w:rStyle w:val="Hyperlink"/>
+            <w:noProof/>
+          </w:rPr>
+          <w:t>Figura 14 - Página de Produtos</w:t>
+        </w:r>
+        <w:r>
+          <w:rPr>
+            <w:noProof/>
+            <w:webHidden/>
+          </w:rPr>
+          <w:tab/>
+        </w:r>
+        <w:r>
+          <w:rPr>
+            <w:noProof/>
+            <w:webHidden/>
+          </w:rPr>
+          <w:fldChar w:fldCharType="begin"/>
+        </w:r>
+        <w:r>
+          <w:rPr>
+            <w:noProof/>
+            <w:webHidden/>
+          </w:rPr>
+          <w:instrText xml:space="preserve"> PAGEREF _Toc169906823 \h </w:instrText>
+        </w:r>
+        <w:r>
+          <w:rPr>
+            <w:noProof/>
+            <w:webHidden/>
+          </w:rPr>
+        </w:r>
+        <w:r>
+          <w:rPr>
+            <w:noProof/>
+            <w:webHidden/>
+          </w:rPr>
+          <w:fldChar w:fldCharType="separate"/>
+        </w:r>
+        <w:r>
+          <w:rPr>
+            <w:noProof/>
+            <w:webHidden/>
+          </w:rPr>
+          <w:t>19</w:t>
+        </w:r>
+        <w:r>
+          <w:rPr>
+            <w:noProof/>
+            <w:webHidden/>
+          </w:rPr>
+          <w:fldChar w:fldCharType="end"/>
+        </w:r>
+      </w:hyperlink>
+    </w:p>
+    <w:p>
+      <w:pPr>
+        <w:pStyle w:val="ndicedeilustraes"/>
+        <w:tabs>
+          <w:tab w:val="right" w:leader="dot" w:pos="9061"/>
+        </w:tabs>
+        <w:rPr>
+          <w:rFonts w:asciiTheme="minorHAnsi" w:eastAsiaTheme="minorEastAsia" w:hAnsiTheme="minorHAnsi"/>
+          <w:noProof/>
+          <w:kern w:val="2"/>
+          <w:szCs w:val="24"/>
+          <w14:ligatures w14:val="standardContextual"/>
+        </w:rPr>
+      </w:pPr>
+      <w:hyperlink w:anchor="_Toc169906824" w:history="1">
+        <w:r>
+          <w:rPr>
+            <w:rStyle w:val="Hyperlink"/>
+            <w:noProof/>
+          </w:rPr>
+          <w:t>Figura 15 - Cadastro de produtos</w:t>
+        </w:r>
+        <w:r>
+          <w:rPr>
+            <w:noProof/>
+            <w:webHidden/>
+          </w:rPr>
+          <w:tab/>
+        </w:r>
+        <w:r>
+          <w:rPr>
+            <w:noProof/>
+            <w:webHidden/>
+          </w:rPr>
+          <w:fldChar w:fldCharType="begin"/>
+        </w:r>
+        <w:r>
+          <w:rPr>
+            <w:noProof/>
+            <w:webHidden/>
+          </w:rPr>
+          <w:instrText xml:space="preserve"> PAGEREF _Toc169906824 \h </w:instrText>
+        </w:r>
+        <w:r>
+          <w:rPr>
+            <w:noProof/>
+            <w:webHidden/>
+          </w:rPr>
+        </w:r>
+        <w:r>
+          <w:rPr>
+            <w:noProof/>
+            <w:webHidden/>
+          </w:rPr>
+          <w:fldChar w:fldCharType="separate"/>
+        </w:r>
+        <w:r>
+          <w:rPr>
+            <w:noProof/>
+            <w:webHidden/>
+          </w:rPr>
+          <w:t>19</w:t>
+        </w:r>
+        <w:r>
+          <w:rPr>
+            <w:noProof/>
+            <w:webHidden/>
+          </w:rPr>
+          <w:fldChar w:fldCharType="end"/>
+        </w:r>
+      </w:hyperlink>
+    </w:p>
+    <w:p>
+      <w:pPr>
+        <w:pStyle w:val="ndicedeilustraes"/>
+        <w:tabs>
+          <w:tab w:val="right" w:leader="dot" w:pos="9061"/>
+        </w:tabs>
+        <w:rPr>
+          <w:rFonts w:asciiTheme="minorHAnsi" w:eastAsiaTheme="minorEastAsia" w:hAnsiTheme="minorHAnsi"/>
+          <w:noProof/>
+          <w:kern w:val="2"/>
+          <w:szCs w:val="24"/>
+          <w14:ligatures w14:val="standardContextual"/>
+        </w:rPr>
+      </w:pPr>
+      <w:hyperlink w:anchor="_Toc169906825" w:history="1">
+        <w:r>
+          <w:rPr>
+            <w:rStyle w:val="Hyperlink"/>
+            <w:noProof/>
+          </w:rPr>
+          <w:t>Figura 16 - Página Venda de Produtos</w:t>
+        </w:r>
+        <w:r>
+          <w:rPr>
+            <w:noProof/>
+            <w:webHidden/>
+          </w:rPr>
+          <w:tab/>
+        </w:r>
+        <w:r>
+          <w:rPr>
+            <w:noProof/>
+            <w:webHidden/>
+          </w:rPr>
+          <w:fldChar w:fldCharType="begin"/>
+        </w:r>
+        <w:r>
+          <w:rPr>
+            <w:noProof/>
+            <w:webHidden/>
+          </w:rPr>
+          <w:instrText xml:space="preserve"> PAGEREF _Toc169906825 \h </w:instrText>
+        </w:r>
+        <w:r>
+          <w:rPr>
+            <w:noProof/>
+            <w:webHidden/>
+          </w:rPr>
+        </w:r>
+        <w:r>
+          <w:rPr>
+            <w:noProof/>
+            <w:webHidden/>
+          </w:rPr>
+          <w:fldChar w:fldCharType="separate"/>
+        </w:r>
+        <w:r>
+          <w:rPr>
+            <w:noProof/>
+            <w:webHidden/>
+          </w:rPr>
+          <w:t>20</w:t>
+        </w:r>
+        <w:r>
+          <w:rPr>
+            <w:noProof/>
+            <w:webHidden/>
+          </w:rPr>
+          <w:fldChar w:fldCharType="end"/>
+        </w:r>
+      </w:hyperlink>
+    </w:p>
+    <w:p>
+      <w:pPr>
+        <w:pStyle w:val="ndicedeilustraes"/>
+        <w:tabs>
+          <w:tab w:val="right" w:leader="dot" w:pos="9061"/>
+        </w:tabs>
+        <w:rPr>
+          <w:rFonts w:asciiTheme="minorHAnsi" w:eastAsiaTheme="minorEastAsia" w:hAnsiTheme="minorHAnsi"/>
+          <w:noProof/>
+          <w:kern w:val="2"/>
+          <w:szCs w:val="24"/>
+          <w14:ligatures w14:val="standardContextual"/>
+        </w:rPr>
+      </w:pPr>
+      <w:hyperlink w:anchor="_Toc169906826" w:history="1">
+        <w:r>
+          <w:rPr>
+            <w:rStyle w:val="Hyperlink"/>
+            <w:noProof/>
+          </w:rPr>
+          <w:t>Figura 17 - Primeira parte da página de cadastro de vendas</w:t>
+        </w:r>
+        <w:r>
+          <w:rPr>
+            <w:noProof/>
+            <w:webHidden/>
+          </w:rPr>
+          <w:tab/>
+        </w:r>
+        <w:r>
+          <w:rPr>
+            <w:noProof/>
+            <w:webHidden/>
+          </w:rPr>
+          <w:fldChar w:fldCharType="begin"/>
+        </w:r>
+        <w:r>
+          <w:rPr>
+            <w:noProof/>
+            <w:webHidden/>
+          </w:rPr>
+          <w:instrText xml:space="preserve"> PAGEREF _Toc169906826 \h </w:instrText>
+        </w:r>
+        <w:r>
+          <w:rPr>
+            <w:noProof/>
+            <w:webHidden/>
+          </w:rPr>
+        </w:r>
+        <w:r>
+          <w:rPr>
+            <w:noProof/>
+            <w:webHidden/>
+          </w:rPr>
+          <w:fldChar w:fldCharType="separate"/>
+        </w:r>
+        <w:r>
+          <w:rPr>
+            <w:noProof/>
+            <w:webHidden/>
+          </w:rPr>
+          <w:t>20</w:t>
+        </w:r>
+        <w:r>
+          <w:rPr>
+            <w:noProof/>
+            <w:webHidden/>
+          </w:rPr>
+          <w:fldChar w:fldCharType="end"/>
+        </w:r>
+      </w:hyperlink>
+    </w:p>
+    <w:p>
+      <w:pPr>
+        <w:pStyle w:val="ndicedeilustraes"/>
+        <w:tabs>
+          <w:tab w:val="right" w:leader="dot" w:pos="9061"/>
+        </w:tabs>
+        <w:rPr>
+          <w:rFonts w:asciiTheme="minorHAnsi" w:eastAsiaTheme="minorEastAsia" w:hAnsiTheme="minorHAnsi"/>
+          <w:noProof/>
+          <w:kern w:val="2"/>
+          <w:szCs w:val="24"/>
+          <w14:ligatures w14:val="standardContextual"/>
+        </w:rPr>
+      </w:pPr>
+      <w:hyperlink w:anchor="_Toc169906827" w:history="1">
+        <w:r>
+          <w:rPr>
+            <w:rStyle w:val="Hyperlink"/>
+            <w:noProof/>
+          </w:rPr>
+          <w:t>Figura 18 - Segunda parte da página de cadastro de venda</w:t>
+        </w:r>
+        <w:r>
+          <w:rPr>
+            <w:noProof/>
+            <w:webHidden/>
+          </w:rPr>
+          <w:tab/>
+        </w:r>
+        <w:r>
+          <w:rPr>
+            <w:noProof/>
+            <w:webHidden/>
+          </w:rPr>
+          <w:fldChar w:fldCharType="begin"/>
+        </w:r>
+        <w:r>
+          <w:rPr>
+            <w:noProof/>
+            <w:webHidden/>
+          </w:rPr>
+          <w:instrText xml:space="preserve"> PAGEREF _Toc169906827 \h </w:instrText>
+        </w:r>
+        <w:r>
+          <w:rPr>
+            <w:noProof/>
+            <w:webHidden/>
+          </w:rPr>
+        </w:r>
+        <w:r>
+          <w:rPr>
+            <w:noProof/>
+            <w:webHidden/>
+          </w:rPr>
+          <w:fldChar w:fldCharType="separate"/>
+        </w:r>
+        <w:r>
+          <w:rPr>
+            <w:noProof/>
+            <w:webHidden/>
+          </w:rPr>
+          <w:t>21</w:t>
+        </w:r>
+        <w:r>
+          <w:rPr>
+            <w:noProof/>
+            <w:webHidden/>
+          </w:rPr>
+          <w:fldChar w:fldCharType="end"/>
+        </w:r>
+      </w:hyperlink>
+    </w:p>
+    <w:p>
+      <w:r>
+        <w:fldChar w:fldCharType="end"/>
+      </w:r>
+    </w:p>
+    <w:p/>
+    <w:p>
+      <w:pPr>
         <w:sectPr>
           <w:pgSz w:w="11906" w:h="16838" w:code="9"/>
           <w:pgMar w:top="1701" w:right="1134" w:bottom="1134" w:left="1701" w:header="709" w:footer="709" w:gutter="0"/>
@@ -1164,45 +2499,6 @@
           <w:docGrid w:linePitch="360"/>
         </w:sectPr>
       </w:pPr>
-      <w:r>
-        <w:rPr>
-          <w:color w:val="000000" w:themeColor="text1"/>
-        </w:rPr>
-        <w:t>“</w:t>
-      </w:r>
-      <w:r>
-        <w:t xml:space="preserve">Mas tu não deves esquecer. Tu te tornas eternamente responsável por aquilo que cativas.” </w:t>
-      </w:r>
-      <w:r>
-        <w:br/>
-      </w:r>
-      <w:r>
-        <w:t>O pequeno príncipe - Antoine de Saint-Exupéry</w:t>
-      </w:r>
-    </w:p>
-    <w:p>
-      <w:pPr>
-        <w:pStyle w:val="Capa"/>
-        <w:rPr>
-          <w:color w:val="FF0000"/>
-        </w:rPr>
-      </w:pPr>
-    </w:p>
-    <w:p>
-      <w:pPr>
-        <w:pStyle w:val="Capa"/>
-        <w:ind w:firstLine="0"/>
-        <w:rPr>
-          <w:color w:val="FF0000"/>
-        </w:rPr>
-        <w:sectPr>
-          <w:pgSz w:w="11906" w:h="16838" w:code="9"/>
-          <w:pgMar w:top="1701" w:right="1134" w:bottom="1134" w:left="1701" w:header="709" w:footer="709" w:gutter="0"/>
-          <w:cols w:space="708"/>
-          <w:titlePg/>
-          <w:docGrid w:linePitch="360"/>
-        </w:sectPr>
-      </w:pPr>
     </w:p>
     <w:p>
       <w:pPr>
@@ -1213,1540 +2509,18 @@
         </w:numPr>
         <w:jc w:val="center"/>
       </w:pPr>
-      <w:bookmarkStart w:id="5" w:name="_Toc145422699"/>
-      <w:bookmarkStart w:id="6" w:name="_Toc145429041"/>
-      <w:bookmarkStart w:id="7" w:name="_Toc145429247"/>
-      <w:bookmarkStart w:id="8" w:name="_Toc169895929"/>
+      <w:bookmarkStart w:id="9" w:name="_Toc145422704"/>
+      <w:bookmarkStart w:id="10" w:name="_Toc145429046"/>
+      <w:bookmarkStart w:id="11" w:name="_Toc145429252"/>
+      <w:bookmarkStart w:id="12" w:name="_Toc169906771"/>
       <w:r>
         <w:lastRenderedPageBreak/>
-        <w:t>R</w:t>
-      </w:r>
-      <w:r>
-        <w:t>ESUMO</w:t>
-      </w:r>
-      <w:bookmarkEnd w:id="5"/>
-      <w:bookmarkEnd w:id="6"/>
-      <w:bookmarkEnd w:id="7"/>
-      <w:bookmarkEnd w:id="8"/>
-    </w:p>
-    <w:p>
-      <w:pPr>
-        <w:rPr>
-          <w:color w:val="00B0F0"/>
-        </w:rPr>
-      </w:pPr>
-      <w:r>
-        <w:t xml:space="preserve">Esse trabalho foi inspirado na dificuldade dos vendedores informais, que não conseguem suficiente </w:t>
-      </w:r>
-      <w:r>
-        <w:t xml:space="preserve">representação e reconhecimento da indústria de </w:t>
-      </w:r>
-      <w:r>
-        <w:t>software atual.</w:t>
-      </w:r>
-      <w:r>
-        <w:t xml:space="preserve"> Suas necessidades não são atendidas por serem considerados minoria no varejo.</w:t>
-      </w:r>
-      <w:r>
-        <w:t xml:space="preserve"> </w:t>
-      </w:r>
-      <w:r>
-        <w:t xml:space="preserve">Esse sistema é </w:t>
-      </w:r>
-      <w:r>
-        <w:t xml:space="preserve">pensado para </w:t>
-      </w:r>
-      <w:r>
-        <w:t>ser rápido, leve e prático, ideal para o vendedor informal.</w:t>
-      </w:r>
-      <w:r>
-        <w:t xml:space="preserve"> É necessário para que o setor de vendedores que não possuem CNPJ ou não podem pagar sistemas mais caros não deixem de exercer a profissão.</w:t>
-      </w:r>
-      <w:r>
-        <w:t xml:space="preserve"> </w:t>
-      </w:r>
-      <w:r>
-        <w:t>Esse projeto tem por objetivo desenvolver uma aplicação web, voltada para vendedores informais e pequenos empreendedores, nosso sistema será capaz de gerenciar vendas, cadastrar produtos, clientes, fornecedores e gerir suas finanças para manter suas vendas, entrada e saída organizadas. Essa aplicação é uma plataforma para vender, gerenciar produtos e fluxo financeiro, e imprimir recibos como forma de comprovação das vendas.</w:t>
-      </w:r>
-      <w:r>
-        <w:t xml:space="preserve"> </w:t>
-      </w:r>
-      <w:r>
-        <w:t xml:space="preserve">Para o desenvolvimento desse sistema foram usados: HyperText </w:t>
-      </w:r>
-      <w:r>
-        <w:t>Markup</w:t>
-      </w:r>
-      <w:r>
-        <w:t xml:space="preserve"> Langu</w:t>
-      </w:r>
-      <w:r>
-        <w:t>ag</w:t>
-      </w:r>
-      <w:r>
-        <w:t>e</w:t>
-      </w:r>
-      <w:r>
-        <w:t xml:space="preserve">, </w:t>
-      </w:r>
-      <w:r>
-        <w:t>Cascading Style Sheet</w:t>
-      </w:r>
-      <w:r>
-        <w:t>,</w:t>
-      </w:r>
-      <w:r>
-        <w:t xml:space="preserve"> JavaScript, </w:t>
-      </w:r>
-      <w:r>
-        <w:t>Hypertext Preprocessor</w:t>
-      </w:r>
-      <w:r>
-        <w:t>,</w:t>
-      </w:r>
-      <w:r>
-        <w:t xml:space="preserve"> </w:t>
-      </w:r>
-      <w:r>
-        <w:t>Laravel</w:t>
-      </w:r>
-      <w:r>
-        <w:t xml:space="preserve">, </w:t>
-      </w:r>
-      <w:r>
-        <w:t>Bootstrap</w:t>
-      </w:r>
-      <w:r>
-        <w:t>, MySQL, PHPMyAdmin, Xampp.</w:t>
-      </w:r>
-      <w:r>
-        <w:t xml:space="preserve"> </w:t>
-      </w:r>
-      <w:r>
-        <w:t>Como resultado, o sistem</w:t>
-      </w:r>
-      <w:r>
-        <w:t>a se tornou uma plataforma onde se é possível cadastrar vendas</w:t>
-      </w:r>
-      <w:r>
-        <w:t xml:space="preserve">, produtos e fornecedores, e gerenciar vendas e datas de pagamento. </w:t>
-      </w:r>
-    </w:p>
-    <w:p>
-      <w:pPr>
-        <w:pStyle w:val="Resumo"/>
-      </w:pPr>
-      <w:r>
-        <w:rPr>
-          <w:b/>
-          <w:bCs/>
-        </w:rPr>
-        <w:t>Palavras-chave</w:t>
-      </w:r>
-      <w:r>
-        <w:rPr>
-          <w:b/>
-          <w:bCs/>
-        </w:rPr>
-        <w:t xml:space="preserve">: </w:t>
-      </w:r>
-      <w:r>
-        <w:t>empreendedores, vendas, clientes, financeiro, recibos</w:t>
-      </w:r>
-      <w:r>
-        <w:t>.</w:t>
-      </w:r>
-    </w:p>
-    <w:p/>
-    <w:p/>
-    <w:p>
-      <w:pPr>
-        <w:sectPr>
-          <w:pgSz w:w="11906" w:h="16838" w:code="9"/>
-          <w:pgMar w:top="1701" w:right="1134" w:bottom="1134" w:left="1701" w:header="709" w:footer="709" w:gutter="0"/>
-          <w:cols w:space="708"/>
-          <w:titlePg/>
-          <w:docGrid w:linePitch="360"/>
-        </w:sectPr>
-      </w:pPr>
-    </w:p>
-    <w:p>
-      <w:pPr>
-        <w:pStyle w:val="Ttulo1"/>
-        <w:numPr>
-          <w:ilvl w:val="0"/>
-          <w:numId w:val="0"/>
-        </w:numPr>
-        <w:jc w:val="center"/>
-        <w:rPr>
-          <w:color w:val="FF0000"/>
-        </w:rPr>
-      </w:pPr>
-      <w:bookmarkStart w:id="9" w:name="_Toc145422703"/>
-      <w:bookmarkStart w:id="10" w:name="_Toc145429045"/>
-      <w:bookmarkStart w:id="11" w:name="_Toc145429251"/>
-      <w:bookmarkStart w:id="12" w:name="_Toc169895930"/>
-      <w:r>
-        <w:rPr>
-          <w:color w:val="FF0000"/>
-        </w:rPr>
-        <w:lastRenderedPageBreak/>
-        <w:t xml:space="preserve">LISTA DE </w:t>
+        <w:t>SUMÁRIO</w:t>
       </w:r>
       <w:bookmarkEnd w:id="9"/>
       <w:bookmarkEnd w:id="10"/>
       <w:bookmarkEnd w:id="11"/>
-      <w:r>
-        <w:rPr>
-          <w:color w:val="FF0000"/>
-        </w:rPr>
-        <w:t>ILUSTRAÇÕES</w:t>
-      </w:r>
       <w:bookmarkEnd w:id="12"/>
-    </w:p>
-    <w:p>
-      <w:pPr>
-        <w:pStyle w:val="ndicedeilustraes"/>
-        <w:tabs>
-          <w:tab w:val="right" w:leader="dot" w:pos="9061"/>
-        </w:tabs>
-        <w:rPr>
-          <w:rFonts w:asciiTheme="minorHAnsi" w:eastAsiaTheme="minorEastAsia" w:hAnsiTheme="minorHAnsi"/>
-          <w:noProof/>
-          <w:kern w:val="2"/>
-          <w:szCs w:val="24"/>
-          <w14:ligatures w14:val="standardContextual"/>
-        </w:rPr>
-      </w:pPr>
-      <w:r>
-        <w:fldChar w:fldCharType="begin"/>
-      </w:r>
-      <w:r>
-        <w:instrText xml:space="preserve"> TOC \h \z \c "Figura" </w:instrText>
-      </w:r>
-      <w:r>
-        <w:fldChar w:fldCharType="separate"/>
-      </w:r>
-      <w:hyperlink w:anchor="_Toc169359570" w:history="1">
-        <w:r>
-          <w:rPr>
-            <w:rStyle w:val="Hyperlink"/>
-            <w:noProof/>
-          </w:rPr>
-          <w:t>Figura 1 - Homepage do Bling</w:t>
-        </w:r>
-        <w:r>
-          <w:rPr>
-            <w:noProof/>
-            <w:webHidden/>
-          </w:rPr>
-          <w:tab/>
-        </w:r>
-        <w:r>
-          <w:rPr>
-            <w:noProof/>
-            <w:webHidden/>
-          </w:rPr>
-          <w:fldChar w:fldCharType="begin"/>
-        </w:r>
-        <w:r>
-          <w:rPr>
-            <w:noProof/>
-            <w:webHidden/>
-          </w:rPr>
-          <w:instrText xml:space="preserve"> PAGEREF _Toc169359570 \h </w:instrText>
-        </w:r>
-        <w:r>
-          <w:rPr>
-            <w:noProof/>
-            <w:webHidden/>
-          </w:rPr>
-        </w:r>
-        <w:r>
-          <w:rPr>
-            <w:noProof/>
-            <w:webHidden/>
-          </w:rPr>
-          <w:fldChar w:fldCharType="separate"/>
-        </w:r>
-        <w:r>
-          <w:rPr>
-            <w:noProof/>
-            <w:webHidden/>
-          </w:rPr>
-          <w:t>15</w:t>
-        </w:r>
-        <w:r>
-          <w:rPr>
-            <w:noProof/>
-            <w:webHidden/>
-          </w:rPr>
-          <w:fldChar w:fldCharType="end"/>
-        </w:r>
-      </w:hyperlink>
-    </w:p>
-    <w:p>
-      <w:pPr>
-        <w:pStyle w:val="ndicedeilustraes"/>
-        <w:tabs>
-          <w:tab w:val="right" w:leader="dot" w:pos="9061"/>
-        </w:tabs>
-        <w:rPr>
-          <w:rFonts w:asciiTheme="minorHAnsi" w:eastAsiaTheme="minorEastAsia" w:hAnsiTheme="minorHAnsi"/>
-          <w:noProof/>
-          <w:kern w:val="2"/>
-          <w:szCs w:val="24"/>
-          <w14:ligatures w14:val="standardContextual"/>
-        </w:rPr>
-      </w:pPr>
-      <w:hyperlink w:anchor="_Toc169359571" w:history="1">
-        <w:r>
-          <w:rPr>
-            <w:rStyle w:val="Hyperlink"/>
-            <w:noProof/>
-          </w:rPr>
-          <w:t>Figura 2 - Tela de Cadastro do FoxManager</w:t>
-        </w:r>
-        <w:r>
-          <w:rPr>
-            <w:noProof/>
-            <w:webHidden/>
-          </w:rPr>
-          <w:tab/>
-        </w:r>
-        <w:r>
-          <w:rPr>
-            <w:noProof/>
-            <w:webHidden/>
-          </w:rPr>
-          <w:fldChar w:fldCharType="begin"/>
-        </w:r>
-        <w:r>
-          <w:rPr>
-            <w:noProof/>
-            <w:webHidden/>
-          </w:rPr>
-          <w:instrText xml:space="preserve"> PAGEREF _Toc169359571 \h </w:instrText>
-        </w:r>
-        <w:r>
-          <w:rPr>
-            <w:noProof/>
-            <w:webHidden/>
-          </w:rPr>
-        </w:r>
-        <w:r>
-          <w:rPr>
-            <w:noProof/>
-            <w:webHidden/>
-          </w:rPr>
-          <w:fldChar w:fldCharType="separate"/>
-        </w:r>
-        <w:r>
-          <w:rPr>
-            <w:noProof/>
-            <w:webHidden/>
-          </w:rPr>
-          <w:t>16</w:t>
-        </w:r>
-        <w:r>
-          <w:rPr>
-            <w:noProof/>
-            <w:webHidden/>
-          </w:rPr>
-          <w:fldChar w:fldCharType="end"/>
-        </w:r>
-      </w:hyperlink>
-    </w:p>
-    <w:p>
-      <w:pPr>
-        <w:pStyle w:val="ndicedeilustraes"/>
-        <w:tabs>
-          <w:tab w:val="right" w:leader="dot" w:pos="9061"/>
-        </w:tabs>
-        <w:rPr>
-          <w:rFonts w:asciiTheme="minorHAnsi" w:eastAsiaTheme="minorEastAsia" w:hAnsiTheme="minorHAnsi"/>
-          <w:noProof/>
-          <w:kern w:val="2"/>
-          <w:szCs w:val="24"/>
-          <w14:ligatures w14:val="standardContextual"/>
-        </w:rPr>
-      </w:pPr>
-      <w:hyperlink w:anchor="_Toc169359572" w:history="1">
-        <w:r>
-          <w:rPr>
-            <w:rStyle w:val="Hyperlink"/>
-            <w:noProof/>
-          </w:rPr>
-          <w:t>Figura 3 - Tela que exige CNPJ do MarketUp</w:t>
-        </w:r>
-        <w:r>
-          <w:rPr>
-            <w:noProof/>
-            <w:webHidden/>
-          </w:rPr>
-          <w:tab/>
-        </w:r>
-        <w:r>
-          <w:rPr>
-            <w:noProof/>
-            <w:webHidden/>
-          </w:rPr>
-          <w:fldChar w:fldCharType="begin"/>
-        </w:r>
-        <w:r>
-          <w:rPr>
-            <w:noProof/>
-            <w:webHidden/>
-          </w:rPr>
-          <w:instrText xml:space="preserve"> PAGEREF _Toc169359572 \h </w:instrText>
-        </w:r>
-        <w:r>
-          <w:rPr>
-            <w:noProof/>
-            <w:webHidden/>
-          </w:rPr>
-        </w:r>
-        <w:r>
-          <w:rPr>
-            <w:noProof/>
-            <w:webHidden/>
-          </w:rPr>
-          <w:fldChar w:fldCharType="separate"/>
-        </w:r>
-        <w:r>
-          <w:rPr>
-            <w:noProof/>
-            <w:webHidden/>
-          </w:rPr>
-          <w:t>16</w:t>
-        </w:r>
-        <w:r>
-          <w:rPr>
-            <w:noProof/>
-            <w:webHidden/>
-          </w:rPr>
-          <w:fldChar w:fldCharType="end"/>
-        </w:r>
-      </w:hyperlink>
-    </w:p>
-    <w:p>
-      <w:pPr>
-        <w:pStyle w:val="ndicedeilustraes"/>
-        <w:tabs>
-          <w:tab w:val="right" w:leader="dot" w:pos="9061"/>
-        </w:tabs>
-        <w:rPr>
-          <w:rFonts w:asciiTheme="minorHAnsi" w:eastAsiaTheme="minorEastAsia" w:hAnsiTheme="minorHAnsi"/>
-          <w:noProof/>
-          <w:kern w:val="2"/>
-          <w:szCs w:val="24"/>
-          <w14:ligatures w14:val="standardContextual"/>
-        </w:rPr>
-      </w:pPr>
-      <w:hyperlink w:anchor="_Toc169359573" w:history="1">
-        <w:r>
-          <w:rPr>
-            <w:rStyle w:val="Hyperlink"/>
-            <w:noProof/>
-          </w:rPr>
-          <w:t>Figura 4 – Estrutura de uma aplicação MVC</w:t>
-        </w:r>
-        <w:r>
-          <w:rPr>
-            <w:noProof/>
-            <w:webHidden/>
-          </w:rPr>
-          <w:tab/>
-        </w:r>
-        <w:r>
-          <w:rPr>
-            <w:noProof/>
-            <w:webHidden/>
-          </w:rPr>
-          <w:fldChar w:fldCharType="begin"/>
-        </w:r>
-        <w:r>
-          <w:rPr>
-            <w:noProof/>
-            <w:webHidden/>
-          </w:rPr>
-          <w:instrText xml:space="preserve"> PAGEREF _Toc169359573 \h </w:instrText>
-        </w:r>
-        <w:r>
-          <w:rPr>
-            <w:noProof/>
-            <w:webHidden/>
-          </w:rPr>
-        </w:r>
-        <w:r>
-          <w:rPr>
-            <w:noProof/>
-            <w:webHidden/>
-          </w:rPr>
-          <w:fldChar w:fldCharType="separate"/>
-        </w:r>
-        <w:r>
-          <w:rPr>
-            <w:noProof/>
-            <w:webHidden/>
-          </w:rPr>
-          <w:t>18</w:t>
-        </w:r>
-        <w:r>
-          <w:rPr>
-            <w:noProof/>
-            <w:webHidden/>
-          </w:rPr>
-          <w:fldChar w:fldCharType="end"/>
-        </w:r>
-      </w:hyperlink>
-    </w:p>
-    <w:p>
-      <w:pPr>
-        <w:pStyle w:val="ndicedeilustraes"/>
-        <w:tabs>
-          <w:tab w:val="right" w:leader="dot" w:pos="9061"/>
-        </w:tabs>
-        <w:rPr>
-          <w:rFonts w:asciiTheme="minorHAnsi" w:eastAsiaTheme="minorEastAsia" w:hAnsiTheme="minorHAnsi"/>
-          <w:noProof/>
-          <w:kern w:val="2"/>
-          <w:szCs w:val="24"/>
-          <w14:ligatures w14:val="standardContextual"/>
-        </w:rPr>
-      </w:pPr>
-      <w:hyperlink w:anchor="_Toc169359574" w:history="1">
-        <w:r>
-          <w:rPr>
-            <w:rStyle w:val="Hyperlink"/>
-            <w:noProof/>
-          </w:rPr>
-          <w:t>Figura 5 - Tela de Login</w:t>
-        </w:r>
-        <w:r>
-          <w:rPr>
-            <w:noProof/>
-            <w:webHidden/>
-          </w:rPr>
-          <w:tab/>
-        </w:r>
-        <w:r>
-          <w:rPr>
-            <w:noProof/>
-            <w:webHidden/>
-          </w:rPr>
-          <w:fldChar w:fldCharType="begin"/>
-        </w:r>
-        <w:r>
-          <w:rPr>
-            <w:noProof/>
-            <w:webHidden/>
-          </w:rPr>
-          <w:instrText xml:space="preserve"> PAGEREF _Toc169359574 \h </w:instrText>
-        </w:r>
-        <w:r>
-          <w:rPr>
-            <w:noProof/>
-            <w:webHidden/>
-          </w:rPr>
-        </w:r>
-        <w:r>
-          <w:rPr>
-            <w:noProof/>
-            <w:webHidden/>
-          </w:rPr>
-          <w:fldChar w:fldCharType="separate"/>
-        </w:r>
-        <w:r>
-          <w:rPr>
-            <w:noProof/>
-            <w:webHidden/>
-          </w:rPr>
-          <w:t>19</w:t>
-        </w:r>
-        <w:r>
-          <w:rPr>
-            <w:noProof/>
-            <w:webHidden/>
-          </w:rPr>
-          <w:fldChar w:fldCharType="end"/>
-        </w:r>
-      </w:hyperlink>
-    </w:p>
-    <w:p>
-      <w:pPr>
-        <w:pStyle w:val="ndicedeilustraes"/>
-        <w:tabs>
-          <w:tab w:val="right" w:leader="dot" w:pos="9061"/>
-        </w:tabs>
-        <w:rPr>
-          <w:rFonts w:asciiTheme="minorHAnsi" w:eastAsiaTheme="minorEastAsia" w:hAnsiTheme="minorHAnsi"/>
-          <w:noProof/>
-          <w:kern w:val="2"/>
-          <w:szCs w:val="24"/>
-          <w14:ligatures w14:val="standardContextual"/>
-        </w:rPr>
-      </w:pPr>
-      <w:hyperlink w:anchor="_Toc169359575" w:history="1">
-        <w:r>
-          <w:rPr>
-            <w:rStyle w:val="Hyperlink"/>
-            <w:noProof/>
-          </w:rPr>
-          <w:t>Figura 6 - Mensagem de erro no login</w:t>
-        </w:r>
-        <w:r>
-          <w:rPr>
-            <w:noProof/>
-            <w:webHidden/>
-          </w:rPr>
-          <w:tab/>
-        </w:r>
-        <w:r>
-          <w:rPr>
-            <w:noProof/>
-            <w:webHidden/>
-          </w:rPr>
-          <w:fldChar w:fldCharType="begin"/>
-        </w:r>
-        <w:r>
-          <w:rPr>
-            <w:noProof/>
-            <w:webHidden/>
-          </w:rPr>
-          <w:instrText xml:space="preserve"> PAGEREF _Toc169359575 \h </w:instrText>
-        </w:r>
-        <w:r>
-          <w:rPr>
-            <w:noProof/>
-            <w:webHidden/>
-          </w:rPr>
-        </w:r>
-        <w:r>
-          <w:rPr>
-            <w:noProof/>
-            <w:webHidden/>
-          </w:rPr>
-          <w:fldChar w:fldCharType="separate"/>
-        </w:r>
-        <w:r>
-          <w:rPr>
-            <w:noProof/>
-            <w:webHidden/>
-          </w:rPr>
-          <w:t>19</w:t>
-        </w:r>
-        <w:r>
-          <w:rPr>
-            <w:noProof/>
-            <w:webHidden/>
-          </w:rPr>
-          <w:fldChar w:fldCharType="end"/>
-        </w:r>
-      </w:hyperlink>
-    </w:p>
-    <w:p>
-      <w:pPr>
-        <w:pStyle w:val="ndicedeilustraes"/>
-        <w:tabs>
-          <w:tab w:val="right" w:leader="dot" w:pos="9061"/>
-        </w:tabs>
-        <w:rPr>
-          <w:rFonts w:asciiTheme="minorHAnsi" w:eastAsiaTheme="minorEastAsia" w:hAnsiTheme="minorHAnsi"/>
-          <w:noProof/>
-          <w:kern w:val="2"/>
-          <w:szCs w:val="24"/>
-          <w14:ligatures w14:val="standardContextual"/>
-        </w:rPr>
-      </w:pPr>
-      <w:hyperlink w:anchor="_Toc169359576" w:history="1">
-        <w:r>
-          <w:rPr>
-            <w:rStyle w:val="Hyperlink"/>
-            <w:noProof/>
-          </w:rPr>
-          <w:t>Figura 7 - Página de criação de conta</w:t>
-        </w:r>
-        <w:r>
-          <w:rPr>
-            <w:noProof/>
-            <w:webHidden/>
-          </w:rPr>
-          <w:tab/>
-        </w:r>
-        <w:r>
-          <w:rPr>
-            <w:noProof/>
-            <w:webHidden/>
-          </w:rPr>
-          <w:fldChar w:fldCharType="begin"/>
-        </w:r>
-        <w:r>
-          <w:rPr>
-            <w:noProof/>
-            <w:webHidden/>
-          </w:rPr>
-          <w:instrText xml:space="preserve"> PAGEREF _Toc169359576 \h </w:instrText>
-        </w:r>
-        <w:r>
-          <w:rPr>
-            <w:noProof/>
-            <w:webHidden/>
-          </w:rPr>
-        </w:r>
-        <w:r>
-          <w:rPr>
-            <w:noProof/>
-            <w:webHidden/>
-          </w:rPr>
-          <w:fldChar w:fldCharType="separate"/>
-        </w:r>
-        <w:r>
-          <w:rPr>
-            <w:noProof/>
-            <w:webHidden/>
-          </w:rPr>
-          <w:t>20</w:t>
-        </w:r>
-        <w:r>
-          <w:rPr>
-            <w:noProof/>
-            <w:webHidden/>
-          </w:rPr>
-          <w:fldChar w:fldCharType="end"/>
-        </w:r>
-      </w:hyperlink>
-    </w:p>
-    <w:p>
-      <w:pPr>
-        <w:pStyle w:val="ndicedeilustraes"/>
-        <w:tabs>
-          <w:tab w:val="right" w:leader="dot" w:pos="9061"/>
-        </w:tabs>
-        <w:rPr>
-          <w:rFonts w:asciiTheme="minorHAnsi" w:eastAsiaTheme="minorEastAsia" w:hAnsiTheme="minorHAnsi"/>
-          <w:noProof/>
-          <w:kern w:val="2"/>
-          <w:szCs w:val="24"/>
-          <w14:ligatures w14:val="standardContextual"/>
-        </w:rPr>
-      </w:pPr>
-      <w:hyperlink w:anchor="_Toc169359577" w:history="1">
-        <w:r>
-          <w:rPr>
-            <w:rStyle w:val="Hyperlink"/>
-            <w:noProof/>
-          </w:rPr>
-          <w:t>Figura 8 - Tela de recuperação de senha</w:t>
-        </w:r>
-        <w:r>
-          <w:rPr>
-            <w:noProof/>
-            <w:webHidden/>
-          </w:rPr>
-          <w:tab/>
-        </w:r>
-        <w:r>
-          <w:rPr>
-            <w:noProof/>
-            <w:webHidden/>
-          </w:rPr>
-          <w:fldChar w:fldCharType="begin"/>
-        </w:r>
-        <w:r>
-          <w:rPr>
-            <w:noProof/>
-            <w:webHidden/>
-          </w:rPr>
-          <w:instrText xml:space="preserve"> PAGEREF _Toc169359577 \h </w:instrText>
-        </w:r>
-        <w:r>
-          <w:rPr>
-            <w:noProof/>
-            <w:webHidden/>
-          </w:rPr>
-        </w:r>
-        <w:r>
-          <w:rPr>
-            <w:noProof/>
-            <w:webHidden/>
-          </w:rPr>
-          <w:fldChar w:fldCharType="separate"/>
-        </w:r>
-        <w:r>
-          <w:rPr>
-            <w:noProof/>
-            <w:webHidden/>
-          </w:rPr>
-          <w:t>20</w:t>
-        </w:r>
-        <w:r>
-          <w:rPr>
-            <w:noProof/>
-            <w:webHidden/>
-          </w:rPr>
-          <w:fldChar w:fldCharType="end"/>
-        </w:r>
-      </w:hyperlink>
-    </w:p>
-    <w:p>
-      <w:pPr>
-        <w:pStyle w:val="ndicedeilustraes"/>
-        <w:tabs>
-          <w:tab w:val="right" w:leader="dot" w:pos="9061"/>
-        </w:tabs>
-        <w:rPr>
-          <w:rFonts w:asciiTheme="minorHAnsi" w:eastAsiaTheme="minorEastAsia" w:hAnsiTheme="minorHAnsi"/>
-          <w:noProof/>
-          <w:kern w:val="2"/>
-          <w:szCs w:val="24"/>
-          <w14:ligatures w14:val="standardContextual"/>
-        </w:rPr>
-      </w:pPr>
-      <w:hyperlink w:anchor="_Toc169359578" w:history="1">
-        <w:r>
-          <w:rPr>
-            <w:rStyle w:val="Hyperlink"/>
-            <w:noProof/>
-          </w:rPr>
-          <w:t>Figura 9 - Homepage do SalesSwift</w:t>
-        </w:r>
-        <w:r>
-          <w:rPr>
-            <w:noProof/>
-            <w:webHidden/>
-          </w:rPr>
-          <w:tab/>
-        </w:r>
-        <w:r>
-          <w:rPr>
-            <w:noProof/>
-            <w:webHidden/>
-          </w:rPr>
-          <w:fldChar w:fldCharType="begin"/>
-        </w:r>
-        <w:r>
-          <w:rPr>
-            <w:noProof/>
-            <w:webHidden/>
-          </w:rPr>
-          <w:instrText xml:space="preserve"> PAGEREF _Toc169359578 \h </w:instrText>
-        </w:r>
-        <w:r>
-          <w:rPr>
-            <w:noProof/>
-            <w:webHidden/>
-          </w:rPr>
-        </w:r>
-        <w:r>
-          <w:rPr>
-            <w:noProof/>
-            <w:webHidden/>
-          </w:rPr>
-          <w:fldChar w:fldCharType="separate"/>
-        </w:r>
-        <w:r>
-          <w:rPr>
-            <w:noProof/>
-            <w:webHidden/>
-          </w:rPr>
-          <w:t>21</w:t>
-        </w:r>
-        <w:r>
-          <w:rPr>
-            <w:noProof/>
-            <w:webHidden/>
-          </w:rPr>
-          <w:fldChar w:fldCharType="end"/>
-        </w:r>
-      </w:hyperlink>
-    </w:p>
-    <w:p>
-      <w:pPr>
-        <w:pStyle w:val="ndicedeilustraes"/>
-        <w:tabs>
-          <w:tab w:val="right" w:leader="dot" w:pos="9061"/>
-        </w:tabs>
-        <w:rPr>
-          <w:rFonts w:asciiTheme="minorHAnsi" w:eastAsiaTheme="minorEastAsia" w:hAnsiTheme="minorHAnsi"/>
-          <w:noProof/>
-          <w:kern w:val="2"/>
-          <w:szCs w:val="24"/>
-          <w14:ligatures w14:val="standardContextual"/>
-        </w:rPr>
-      </w:pPr>
-      <w:hyperlink w:anchor="_Toc169359579" w:history="1">
-        <w:r>
-          <w:rPr>
-            <w:rStyle w:val="Hyperlink"/>
-            <w:noProof/>
-          </w:rPr>
-          <w:t>Figura 10 - Menu de clientes</w:t>
-        </w:r>
-        <w:r>
-          <w:rPr>
-            <w:noProof/>
-            <w:webHidden/>
-          </w:rPr>
-          <w:tab/>
-        </w:r>
-        <w:r>
-          <w:rPr>
-            <w:noProof/>
-            <w:webHidden/>
-          </w:rPr>
-          <w:fldChar w:fldCharType="begin"/>
-        </w:r>
-        <w:r>
-          <w:rPr>
-            <w:noProof/>
-            <w:webHidden/>
-          </w:rPr>
-          <w:instrText xml:space="preserve"> PAGEREF _Toc169359579 \h </w:instrText>
-        </w:r>
-        <w:r>
-          <w:rPr>
-            <w:noProof/>
-            <w:webHidden/>
-          </w:rPr>
-        </w:r>
-        <w:r>
-          <w:rPr>
-            <w:noProof/>
-            <w:webHidden/>
-          </w:rPr>
-          <w:fldChar w:fldCharType="separate"/>
-        </w:r>
-        <w:r>
-          <w:rPr>
-            <w:noProof/>
-            <w:webHidden/>
-          </w:rPr>
-          <w:t>21</w:t>
-        </w:r>
-        <w:r>
-          <w:rPr>
-            <w:noProof/>
-            <w:webHidden/>
-          </w:rPr>
-          <w:fldChar w:fldCharType="end"/>
-        </w:r>
-      </w:hyperlink>
-    </w:p>
-    <w:p>
-      <w:pPr>
-        <w:pStyle w:val="ndicedeilustraes"/>
-        <w:tabs>
-          <w:tab w:val="right" w:leader="dot" w:pos="9061"/>
-        </w:tabs>
-        <w:rPr>
-          <w:rFonts w:asciiTheme="minorHAnsi" w:eastAsiaTheme="minorEastAsia" w:hAnsiTheme="minorHAnsi"/>
-          <w:noProof/>
-          <w:kern w:val="2"/>
-          <w:szCs w:val="24"/>
-          <w14:ligatures w14:val="standardContextual"/>
-        </w:rPr>
-      </w:pPr>
-      <w:hyperlink w:anchor="_Toc169359580" w:history="1">
-        <w:r>
-          <w:rPr>
-            <w:rStyle w:val="Hyperlink"/>
-            <w:noProof/>
-          </w:rPr>
-          <w:t>Figura 11 - Cadastro de clientes</w:t>
-        </w:r>
-        <w:r>
-          <w:rPr>
-            <w:noProof/>
-            <w:webHidden/>
-          </w:rPr>
-          <w:tab/>
-        </w:r>
-        <w:r>
-          <w:rPr>
-            <w:noProof/>
-            <w:webHidden/>
-          </w:rPr>
-          <w:fldChar w:fldCharType="begin"/>
-        </w:r>
-        <w:r>
-          <w:rPr>
-            <w:noProof/>
-            <w:webHidden/>
-          </w:rPr>
-          <w:instrText xml:space="preserve"> PAGEREF _Toc169359580 \h </w:instrText>
-        </w:r>
-        <w:r>
-          <w:rPr>
-            <w:noProof/>
-            <w:webHidden/>
-          </w:rPr>
-        </w:r>
-        <w:r>
-          <w:rPr>
-            <w:noProof/>
-            <w:webHidden/>
-          </w:rPr>
-          <w:fldChar w:fldCharType="separate"/>
-        </w:r>
-        <w:r>
-          <w:rPr>
-            <w:noProof/>
-            <w:webHidden/>
-          </w:rPr>
-          <w:t>22</w:t>
-        </w:r>
-        <w:r>
-          <w:rPr>
-            <w:noProof/>
-            <w:webHidden/>
-          </w:rPr>
-          <w:fldChar w:fldCharType="end"/>
-        </w:r>
-      </w:hyperlink>
-    </w:p>
-    <w:p>
-      <w:pPr>
-        <w:pStyle w:val="ndicedeilustraes"/>
-        <w:tabs>
-          <w:tab w:val="right" w:leader="dot" w:pos="9061"/>
-        </w:tabs>
-        <w:rPr>
-          <w:rFonts w:asciiTheme="minorHAnsi" w:eastAsiaTheme="minorEastAsia" w:hAnsiTheme="minorHAnsi"/>
-          <w:noProof/>
-          <w:kern w:val="2"/>
-          <w:szCs w:val="24"/>
-          <w14:ligatures w14:val="standardContextual"/>
-        </w:rPr>
-      </w:pPr>
-      <w:hyperlink w:anchor="_Toc169359581" w:history="1">
-        <w:r>
-          <w:rPr>
-            <w:rStyle w:val="Hyperlink"/>
-            <w:noProof/>
-          </w:rPr>
-          <w:t>Figura 12 - Página de Fornecedores</w:t>
-        </w:r>
-        <w:r>
-          <w:rPr>
-            <w:noProof/>
-            <w:webHidden/>
-          </w:rPr>
-          <w:tab/>
-        </w:r>
-        <w:r>
-          <w:rPr>
-            <w:noProof/>
-            <w:webHidden/>
-          </w:rPr>
-          <w:fldChar w:fldCharType="begin"/>
-        </w:r>
-        <w:r>
-          <w:rPr>
-            <w:noProof/>
-            <w:webHidden/>
-          </w:rPr>
-          <w:instrText xml:space="preserve"> PAGEREF _Toc169359581 \h </w:instrText>
-        </w:r>
-        <w:r>
-          <w:rPr>
-            <w:noProof/>
-            <w:webHidden/>
-          </w:rPr>
-        </w:r>
-        <w:r>
-          <w:rPr>
-            <w:noProof/>
-            <w:webHidden/>
-          </w:rPr>
-          <w:fldChar w:fldCharType="separate"/>
-        </w:r>
-        <w:r>
-          <w:rPr>
-            <w:noProof/>
-            <w:webHidden/>
-          </w:rPr>
-          <w:t>22</w:t>
-        </w:r>
-        <w:r>
-          <w:rPr>
-            <w:noProof/>
-            <w:webHidden/>
-          </w:rPr>
-          <w:fldChar w:fldCharType="end"/>
-        </w:r>
-      </w:hyperlink>
-    </w:p>
-    <w:p>
-      <w:pPr>
-        <w:pStyle w:val="ndicedeilustraes"/>
-        <w:tabs>
-          <w:tab w:val="right" w:leader="dot" w:pos="9061"/>
-        </w:tabs>
-        <w:rPr>
-          <w:rFonts w:asciiTheme="minorHAnsi" w:eastAsiaTheme="minorEastAsia" w:hAnsiTheme="minorHAnsi"/>
-          <w:noProof/>
-          <w:kern w:val="2"/>
-          <w:szCs w:val="24"/>
-          <w14:ligatures w14:val="standardContextual"/>
-        </w:rPr>
-      </w:pPr>
-      <w:hyperlink w:anchor="_Toc169359582" w:history="1">
-        <w:r>
-          <w:rPr>
-            <w:rStyle w:val="Hyperlink"/>
-            <w:noProof/>
-          </w:rPr>
-          <w:t>Figura 13 - Cadastro de Fornecedores</w:t>
-        </w:r>
-        <w:r>
-          <w:rPr>
-            <w:noProof/>
-            <w:webHidden/>
-          </w:rPr>
-          <w:tab/>
-        </w:r>
-        <w:r>
-          <w:rPr>
-            <w:noProof/>
-            <w:webHidden/>
-          </w:rPr>
-          <w:fldChar w:fldCharType="begin"/>
-        </w:r>
-        <w:r>
-          <w:rPr>
-            <w:noProof/>
-            <w:webHidden/>
-          </w:rPr>
-          <w:instrText xml:space="preserve"> PAGEREF _Toc169359582 \h </w:instrText>
-        </w:r>
-        <w:r>
-          <w:rPr>
-            <w:noProof/>
-            <w:webHidden/>
-          </w:rPr>
-        </w:r>
-        <w:r>
-          <w:rPr>
-            <w:noProof/>
-            <w:webHidden/>
-          </w:rPr>
-          <w:fldChar w:fldCharType="separate"/>
-        </w:r>
-        <w:r>
-          <w:rPr>
-            <w:noProof/>
-            <w:webHidden/>
-          </w:rPr>
-          <w:t>23</w:t>
-        </w:r>
-        <w:r>
-          <w:rPr>
-            <w:noProof/>
-            <w:webHidden/>
-          </w:rPr>
-          <w:fldChar w:fldCharType="end"/>
-        </w:r>
-      </w:hyperlink>
-    </w:p>
-    <w:p>
-      <w:pPr>
-        <w:pStyle w:val="ndicedeilustraes"/>
-        <w:tabs>
-          <w:tab w:val="right" w:leader="dot" w:pos="9061"/>
-        </w:tabs>
-        <w:rPr>
-          <w:rFonts w:asciiTheme="minorHAnsi" w:eastAsiaTheme="minorEastAsia" w:hAnsiTheme="minorHAnsi"/>
-          <w:noProof/>
-          <w:kern w:val="2"/>
-          <w:szCs w:val="24"/>
-          <w14:ligatures w14:val="standardContextual"/>
-        </w:rPr>
-      </w:pPr>
-      <w:hyperlink w:anchor="_Toc169359583" w:history="1">
-        <w:r>
-          <w:rPr>
-            <w:rStyle w:val="Hyperlink"/>
-            <w:noProof/>
-          </w:rPr>
-          <w:t>Figura 14 - Página de Produtos</w:t>
-        </w:r>
-        <w:r>
-          <w:rPr>
-            <w:noProof/>
-            <w:webHidden/>
-          </w:rPr>
-          <w:tab/>
-        </w:r>
-        <w:r>
-          <w:rPr>
-            <w:noProof/>
-            <w:webHidden/>
-          </w:rPr>
-          <w:fldChar w:fldCharType="begin"/>
-        </w:r>
-        <w:r>
-          <w:rPr>
-            <w:noProof/>
-            <w:webHidden/>
-          </w:rPr>
-          <w:instrText xml:space="preserve"> PAGEREF _Toc169359583 \h </w:instrText>
-        </w:r>
-        <w:r>
-          <w:rPr>
-            <w:noProof/>
-            <w:webHidden/>
-          </w:rPr>
-        </w:r>
-        <w:r>
-          <w:rPr>
-            <w:noProof/>
-            <w:webHidden/>
-          </w:rPr>
-          <w:fldChar w:fldCharType="separate"/>
-        </w:r>
-        <w:r>
-          <w:rPr>
-            <w:noProof/>
-            <w:webHidden/>
-          </w:rPr>
-          <w:t>23</w:t>
-        </w:r>
-        <w:r>
-          <w:rPr>
-            <w:noProof/>
-            <w:webHidden/>
-          </w:rPr>
-          <w:fldChar w:fldCharType="end"/>
-        </w:r>
-      </w:hyperlink>
-    </w:p>
-    <w:p>
-      <w:pPr>
-        <w:pStyle w:val="ndicedeilustraes"/>
-        <w:tabs>
-          <w:tab w:val="right" w:leader="dot" w:pos="9061"/>
-        </w:tabs>
-        <w:rPr>
-          <w:rFonts w:asciiTheme="minorHAnsi" w:eastAsiaTheme="minorEastAsia" w:hAnsiTheme="minorHAnsi"/>
-          <w:noProof/>
-          <w:kern w:val="2"/>
-          <w:szCs w:val="24"/>
-          <w14:ligatures w14:val="standardContextual"/>
-        </w:rPr>
-      </w:pPr>
-      <w:hyperlink w:anchor="_Toc169359584" w:history="1">
-        <w:r>
-          <w:rPr>
-            <w:rStyle w:val="Hyperlink"/>
-            <w:noProof/>
-          </w:rPr>
-          <w:t>Figura 15 - Cadastro de produtos</w:t>
-        </w:r>
-        <w:r>
-          <w:rPr>
-            <w:noProof/>
-            <w:webHidden/>
-          </w:rPr>
-          <w:tab/>
-        </w:r>
-        <w:r>
-          <w:rPr>
-            <w:noProof/>
-            <w:webHidden/>
-          </w:rPr>
-          <w:fldChar w:fldCharType="begin"/>
-        </w:r>
-        <w:r>
-          <w:rPr>
-            <w:noProof/>
-            <w:webHidden/>
-          </w:rPr>
-          <w:instrText xml:space="preserve"> PAGEREF _Toc169359584 \h </w:instrText>
-        </w:r>
-        <w:r>
-          <w:rPr>
-            <w:noProof/>
-            <w:webHidden/>
-          </w:rPr>
-        </w:r>
-        <w:r>
-          <w:rPr>
-            <w:noProof/>
-            <w:webHidden/>
-          </w:rPr>
-          <w:fldChar w:fldCharType="separate"/>
-        </w:r>
-        <w:r>
-          <w:rPr>
-            <w:noProof/>
-            <w:webHidden/>
-          </w:rPr>
-          <w:t>23</w:t>
-        </w:r>
-        <w:r>
-          <w:rPr>
-            <w:noProof/>
-            <w:webHidden/>
-          </w:rPr>
-          <w:fldChar w:fldCharType="end"/>
-        </w:r>
-      </w:hyperlink>
-    </w:p>
-    <w:p>
-      <w:pPr>
-        <w:pStyle w:val="ndicedeilustraes"/>
-        <w:tabs>
-          <w:tab w:val="right" w:leader="dot" w:pos="9061"/>
-        </w:tabs>
-        <w:rPr>
-          <w:rFonts w:asciiTheme="minorHAnsi" w:eastAsiaTheme="minorEastAsia" w:hAnsiTheme="minorHAnsi"/>
-          <w:noProof/>
-          <w:kern w:val="2"/>
-          <w:szCs w:val="24"/>
-          <w14:ligatures w14:val="standardContextual"/>
-        </w:rPr>
-      </w:pPr>
-      <w:hyperlink w:anchor="_Toc169359585" w:history="1">
-        <w:r>
-          <w:rPr>
-            <w:rStyle w:val="Hyperlink"/>
-            <w:noProof/>
-          </w:rPr>
-          <w:t>Figura 16 - Página Venda de Produtos</w:t>
-        </w:r>
-        <w:r>
-          <w:rPr>
-            <w:noProof/>
-            <w:webHidden/>
-          </w:rPr>
-          <w:tab/>
-        </w:r>
-        <w:r>
-          <w:rPr>
-            <w:noProof/>
-            <w:webHidden/>
-          </w:rPr>
-          <w:fldChar w:fldCharType="begin"/>
-        </w:r>
-        <w:r>
-          <w:rPr>
-            <w:noProof/>
-            <w:webHidden/>
-          </w:rPr>
-          <w:instrText xml:space="preserve"> PAGEREF _Toc169359585 \h </w:instrText>
-        </w:r>
-        <w:r>
-          <w:rPr>
-            <w:noProof/>
-            <w:webHidden/>
-          </w:rPr>
-        </w:r>
-        <w:r>
-          <w:rPr>
-            <w:noProof/>
-            <w:webHidden/>
-          </w:rPr>
-          <w:fldChar w:fldCharType="separate"/>
-        </w:r>
-        <w:r>
-          <w:rPr>
-            <w:noProof/>
-            <w:webHidden/>
-          </w:rPr>
-          <w:t>24</w:t>
-        </w:r>
-        <w:r>
-          <w:rPr>
-            <w:noProof/>
-            <w:webHidden/>
-          </w:rPr>
-          <w:fldChar w:fldCharType="end"/>
-        </w:r>
-      </w:hyperlink>
-    </w:p>
-    <w:p>
-      <w:pPr>
-        <w:pStyle w:val="ndicedeilustraes"/>
-        <w:tabs>
-          <w:tab w:val="right" w:leader="dot" w:pos="9061"/>
-        </w:tabs>
-        <w:rPr>
-          <w:rFonts w:asciiTheme="minorHAnsi" w:eastAsiaTheme="minorEastAsia" w:hAnsiTheme="minorHAnsi"/>
-          <w:noProof/>
-          <w:kern w:val="2"/>
-          <w:szCs w:val="24"/>
-          <w14:ligatures w14:val="standardContextual"/>
-        </w:rPr>
-      </w:pPr>
-      <w:hyperlink w:anchor="_Toc169359586" w:history="1">
-        <w:r>
-          <w:rPr>
-            <w:rStyle w:val="Hyperlink"/>
-            <w:noProof/>
-          </w:rPr>
-          <w:t>Figura 17 - Primeira parte da página de cadastro de vendas</w:t>
-        </w:r>
-        <w:r>
-          <w:rPr>
-            <w:noProof/>
-            <w:webHidden/>
-          </w:rPr>
-          <w:tab/>
-        </w:r>
-        <w:r>
-          <w:rPr>
-            <w:noProof/>
-            <w:webHidden/>
-          </w:rPr>
-          <w:fldChar w:fldCharType="begin"/>
-        </w:r>
-        <w:r>
-          <w:rPr>
-            <w:noProof/>
-            <w:webHidden/>
-          </w:rPr>
-          <w:instrText xml:space="preserve"> PAGEREF _Toc169359586 \h </w:instrText>
-        </w:r>
-        <w:r>
-          <w:rPr>
-            <w:noProof/>
-            <w:webHidden/>
-          </w:rPr>
-        </w:r>
-        <w:r>
-          <w:rPr>
-            <w:noProof/>
-            <w:webHidden/>
-          </w:rPr>
-          <w:fldChar w:fldCharType="separate"/>
-        </w:r>
-        <w:r>
-          <w:rPr>
-            <w:noProof/>
-            <w:webHidden/>
-          </w:rPr>
-          <w:t>24</w:t>
-        </w:r>
-        <w:r>
-          <w:rPr>
-            <w:noProof/>
-            <w:webHidden/>
-          </w:rPr>
-          <w:fldChar w:fldCharType="end"/>
-        </w:r>
-      </w:hyperlink>
-    </w:p>
-    <w:p>
-      <w:pPr>
-        <w:pStyle w:val="ndicedeilustraes"/>
-        <w:tabs>
-          <w:tab w:val="right" w:leader="dot" w:pos="9061"/>
-        </w:tabs>
-        <w:rPr>
-          <w:rFonts w:asciiTheme="minorHAnsi" w:eastAsiaTheme="minorEastAsia" w:hAnsiTheme="minorHAnsi"/>
-          <w:noProof/>
-          <w:kern w:val="2"/>
-          <w:szCs w:val="24"/>
-          <w14:ligatures w14:val="standardContextual"/>
-        </w:rPr>
-      </w:pPr>
-      <w:hyperlink w:anchor="_Toc169359587" w:history="1">
-        <w:r>
-          <w:rPr>
-            <w:rStyle w:val="Hyperlink"/>
-            <w:noProof/>
-          </w:rPr>
-          <w:t>Figura 18 - Segunda parte da página de cadastro de vendas</w:t>
-        </w:r>
-        <w:r>
-          <w:rPr>
-            <w:noProof/>
-            <w:webHidden/>
-          </w:rPr>
-          <w:tab/>
-        </w:r>
-        <w:r>
-          <w:rPr>
-            <w:noProof/>
-            <w:webHidden/>
-          </w:rPr>
-          <w:fldChar w:fldCharType="begin"/>
-        </w:r>
-        <w:r>
-          <w:rPr>
-            <w:noProof/>
-            <w:webHidden/>
-          </w:rPr>
-          <w:instrText xml:space="preserve"> PAGEREF _Toc169359587 \h </w:instrText>
-        </w:r>
-        <w:r>
-          <w:rPr>
-            <w:noProof/>
-            <w:webHidden/>
-          </w:rPr>
-        </w:r>
-        <w:r>
-          <w:rPr>
-            <w:noProof/>
-            <w:webHidden/>
-          </w:rPr>
-          <w:fldChar w:fldCharType="separate"/>
-        </w:r>
-        <w:r>
-          <w:rPr>
-            <w:noProof/>
-            <w:webHidden/>
-          </w:rPr>
-          <w:t>25</w:t>
-        </w:r>
-        <w:r>
-          <w:rPr>
-            <w:noProof/>
-            <w:webHidden/>
-          </w:rPr>
-          <w:fldChar w:fldCharType="end"/>
-        </w:r>
-      </w:hyperlink>
-    </w:p>
-    <w:p>
-      <w:r>
-        <w:fldChar w:fldCharType="end"/>
-      </w:r>
-    </w:p>
-    <w:p/>
-    <w:p>
-      <w:pPr>
-        <w:sectPr>
-          <w:pgSz w:w="11906" w:h="16838" w:code="9"/>
-          <w:pgMar w:top="1701" w:right="1134" w:bottom="1134" w:left="1701" w:header="709" w:footer="709" w:gutter="0"/>
-          <w:cols w:space="708"/>
-          <w:titlePg/>
-          <w:docGrid w:linePitch="360"/>
-        </w:sectPr>
-      </w:pPr>
-    </w:p>
-    <w:p>
-      <w:pPr>
-        <w:pStyle w:val="Ttulo1"/>
-        <w:numPr>
-          <w:ilvl w:val="0"/>
-          <w:numId w:val="0"/>
-        </w:numPr>
-        <w:jc w:val="center"/>
-      </w:pPr>
-      <w:bookmarkStart w:id="13" w:name="_Toc145422704"/>
-      <w:bookmarkStart w:id="14" w:name="_Toc145429046"/>
-      <w:bookmarkStart w:id="15" w:name="_Toc145429252"/>
-      <w:bookmarkStart w:id="16" w:name="_Toc169895931"/>
-      <w:r>
-        <w:lastRenderedPageBreak/>
-        <w:t>SUMÁRIO</w:t>
-      </w:r>
-      <w:bookmarkEnd w:id="13"/>
-      <w:bookmarkEnd w:id="14"/>
-      <w:bookmarkEnd w:id="15"/>
-      <w:bookmarkEnd w:id="16"/>
     </w:p>
     <w:sdt>
       <w:sdtPr>
@@ -2794,13 +2568,13 @@
           <w:r>
             <w:fldChar w:fldCharType="separate"/>
           </w:r>
-          <w:hyperlink w:anchor="_Toc169895928" w:history="1">
+          <w:hyperlink w:anchor="_Toc169906769" w:history="1">
             <w:r>
               <w:rPr>
                 <w:rStyle w:val="Hyperlink"/>
                 <w:noProof/>
               </w:rPr>
-              <w:t>AGRADECIMENTOS</w:t>
+              <w:t>RESUMO</w:t>
             </w:r>
             <w:r>
               <w:rPr>
@@ -2821,7 +2595,7 @@
                 <w:noProof/>
                 <w:webHidden/>
               </w:rPr>
-              <w:instrText xml:space="preserve"> PAGEREF _Toc169895928 \h </w:instrText>
+              <w:instrText xml:space="preserve"> PAGEREF _Toc169906769 \h </w:instrText>
             </w:r>
             <w:r>
               <w:rPr>
@@ -2863,13 +2637,13 @@
               <w14:ligatures w14:val="standardContextual"/>
             </w:rPr>
           </w:pPr>
-          <w:hyperlink w:anchor="_Toc169895929" w:history="1">
+          <w:hyperlink w:anchor="_Toc169906770" w:history="1">
             <w:r>
               <w:rPr>
                 <w:rStyle w:val="Hyperlink"/>
                 <w:noProof/>
               </w:rPr>
-              <w:t>RESUMO</w:t>
+              <w:t>LISTA DE ILUSTRAÇÕES</w:t>
             </w:r>
             <w:r>
               <w:rPr>
@@ -2890,7 +2664,7 @@
                 <w:noProof/>
                 <w:webHidden/>
               </w:rPr>
-              <w:instrText xml:space="preserve"> PAGEREF _Toc169895929 \h </w:instrText>
+              <w:instrText xml:space="preserve"> PAGEREF _Toc169906770 \h </w:instrText>
             </w:r>
             <w:r>
               <w:rPr>
@@ -2910,7 +2684,7 @@
                 <w:noProof/>
                 <w:webHidden/>
               </w:rPr>
-              <w:t>8</w:t>
+              <w:t>6</w:t>
             </w:r>
             <w:r>
               <w:rPr>
@@ -2932,13 +2706,13 @@
               <w14:ligatures w14:val="standardContextual"/>
             </w:rPr>
           </w:pPr>
-          <w:hyperlink w:anchor="_Toc169895930" w:history="1">
+          <w:hyperlink w:anchor="_Toc169906771" w:history="1">
             <w:r>
               <w:rPr>
                 <w:rStyle w:val="Hyperlink"/>
                 <w:noProof/>
               </w:rPr>
-              <w:t>LISTA DE ILUSTRAÇÕES</w:t>
+              <w:t>SUMÁRIO</w:t>
             </w:r>
             <w:r>
               <w:rPr>
@@ -2959,7 +2733,7 @@
                 <w:noProof/>
                 <w:webHidden/>
               </w:rPr>
-              <w:instrText xml:space="preserve"> PAGEREF _Toc169895930 \h </w:instrText>
+              <w:instrText xml:space="preserve"> PAGEREF _Toc169906771 \h </w:instrText>
             </w:r>
             <w:r>
               <w:rPr>
@@ -2979,7 +2753,7 @@
                 <w:noProof/>
                 <w:webHidden/>
               </w:rPr>
-              <w:t>9</w:t>
+              <w:t>7</w:t>
             </w:r>
             <w:r>
               <w:rPr>
@@ -3001,76 +2775,7 @@
               <w14:ligatures w14:val="standardContextual"/>
             </w:rPr>
           </w:pPr>
-          <w:hyperlink w:anchor="_Toc169895931" w:history="1">
-            <w:r>
-              <w:rPr>
-                <w:rStyle w:val="Hyperlink"/>
-                <w:noProof/>
-              </w:rPr>
-              <w:t>SUMÁRIO</w:t>
-            </w:r>
-            <w:r>
-              <w:rPr>
-                <w:noProof/>
-                <w:webHidden/>
-              </w:rPr>
-              <w:tab/>
-            </w:r>
-            <w:r>
-              <w:rPr>
-                <w:noProof/>
-                <w:webHidden/>
-              </w:rPr>
-              <w:fldChar w:fldCharType="begin"/>
-            </w:r>
-            <w:r>
-              <w:rPr>
-                <w:noProof/>
-                <w:webHidden/>
-              </w:rPr>
-              <w:instrText xml:space="preserve"> PAGEREF _Toc169895931 \h </w:instrText>
-            </w:r>
-            <w:r>
-              <w:rPr>
-                <w:noProof/>
-                <w:webHidden/>
-              </w:rPr>
-            </w:r>
-            <w:r>
-              <w:rPr>
-                <w:noProof/>
-                <w:webHidden/>
-              </w:rPr>
-              <w:fldChar w:fldCharType="separate"/>
-            </w:r>
-            <w:r>
-              <w:rPr>
-                <w:noProof/>
-                <w:webHidden/>
-              </w:rPr>
-              <w:t>10</w:t>
-            </w:r>
-            <w:r>
-              <w:rPr>
-                <w:noProof/>
-                <w:webHidden/>
-              </w:rPr>
-              <w:fldChar w:fldCharType="end"/>
-            </w:r>
-          </w:hyperlink>
-        </w:p>
-        <w:p>
-          <w:pPr>
-            <w:pStyle w:val="Sumrio1"/>
-            <w:rPr>
-              <w:rFonts w:asciiTheme="minorHAnsi" w:eastAsiaTheme="minorEastAsia" w:hAnsiTheme="minorHAnsi"/>
-              <w:noProof/>
-              <w:kern w:val="2"/>
-              <w:szCs w:val="24"/>
-              <w14:ligatures w14:val="standardContextual"/>
-            </w:rPr>
-          </w:pPr>
-          <w:hyperlink w:anchor="_Toc169895932" w:history="1">
+          <w:hyperlink w:anchor="_Toc169906772" w:history="1">
             <w:r>
               <w:rPr>
                 <w:rStyle w:val="Hyperlink"/>
@@ -3114,7 +2819,7 @@
                 <w:noProof/>
                 <w:webHidden/>
               </w:rPr>
-              <w:instrText xml:space="preserve"> PAGEREF _Toc169895932 \h </w:instrText>
+              <w:instrText xml:space="preserve"> PAGEREF _Toc169906772 \h </w:instrText>
             </w:r>
             <w:r>
               <w:rPr>
@@ -3134,7 +2839,7 @@
                 <w:noProof/>
                 <w:webHidden/>
               </w:rPr>
-              <w:t>11</w:t>
+              <w:t>8</w:t>
             </w:r>
             <w:r>
               <w:rPr>
@@ -3157,7 +2862,7 @@
               <w14:ligatures w14:val="standardContextual"/>
             </w:rPr>
           </w:pPr>
-          <w:hyperlink w:anchor="_Toc169895933" w:history="1">
+          <w:hyperlink w:anchor="_Toc169906773" w:history="1">
             <w:r>
               <w:rPr>
                 <w:rStyle w:val="Hyperlink"/>
@@ -3197,7 +2902,7 @@
               <w:rPr>
                 <w:webHidden/>
               </w:rPr>
-              <w:instrText xml:space="preserve"> PAGEREF _Toc169895933 \h </w:instrText>
+              <w:instrText xml:space="preserve"> PAGEREF _Toc169906773 \h </w:instrText>
             </w:r>
             <w:r>
               <w:rPr>
@@ -3214,7 +2919,7 @@
               <w:rPr>
                 <w:webHidden/>
               </w:rPr>
-              <w:t>11</w:t>
+              <w:t>8</w:t>
             </w:r>
             <w:r>
               <w:rPr>
@@ -3236,7 +2941,7 @@
               <w14:ligatures w14:val="standardContextual"/>
             </w:rPr>
           </w:pPr>
-          <w:hyperlink w:anchor="_Toc169895934" w:history="1">
+          <w:hyperlink w:anchor="_Toc169906774" w:history="1">
             <w:r>
               <w:rPr>
                 <w:rStyle w:val="Hyperlink"/>
@@ -3276,7 +2981,7 @@
               <w:rPr>
                 <w:webHidden/>
               </w:rPr>
-              <w:instrText xml:space="preserve"> PAGEREF _Toc169895934 \h </w:instrText>
+              <w:instrText xml:space="preserve"> PAGEREF _Toc169906774 \h </w:instrText>
             </w:r>
             <w:r>
               <w:rPr>
@@ -3293,7 +2998,7 @@
               <w:rPr>
                 <w:webHidden/>
               </w:rPr>
-              <w:t>11</w:t>
+              <w:t>8</w:t>
             </w:r>
             <w:r>
               <w:rPr>
@@ -3315,7 +3020,7 @@
               <w14:ligatures w14:val="standardContextual"/>
             </w:rPr>
           </w:pPr>
-          <w:hyperlink w:anchor="_Toc169895935" w:history="1">
+          <w:hyperlink w:anchor="_Toc169906775" w:history="1">
             <w:r>
               <w:rPr>
                 <w:rStyle w:val="Hyperlink"/>
@@ -3355,7 +3060,7 @@
               <w:rPr>
                 <w:webHidden/>
               </w:rPr>
-              <w:instrText xml:space="preserve"> PAGEREF _Toc169895935 \h </w:instrText>
+              <w:instrText xml:space="preserve"> PAGEREF _Toc169906775 \h </w:instrText>
             </w:r>
             <w:r>
               <w:rPr>
@@ -3372,7 +3077,7 @@
               <w:rPr>
                 <w:webHidden/>
               </w:rPr>
-              <w:t>11</w:t>
+              <w:t>8</w:t>
             </w:r>
             <w:r>
               <w:rPr>
@@ -3393,7 +3098,7 @@
               <w14:ligatures w14:val="standardContextual"/>
             </w:rPr>
           </w:pPr>
-          <w:hyperlink w:anchor="_Toc169895936" w:history="1">
+          <w:hyperlink w:anchor="_Toc169906776" w:history="1">
             <w:r>
               <w:rPr>
                 <w:rStyle w:val="Hyperlink"/>
@@ -3437,7 +3142,7 @@
                 <w:noProof/>
                 <w:webHidden/>
               </w:rPr>
-              <w:instrText xml:space="preserve"> PAGEREF _Toc169895936 \h </w:instrText>
+              <w:instrText xml:space="preserve"> PAGEREF _Toc169906776 \h </w:instrText>
             </w:r>
             <w:r>
               <w:rPr>
@@ -3457,7 +3162,7 @@
                 <w:noProof/>
                 <w:webHidden/>
               </w:rPr>
-              <w:t>13</w:t>
+              <w:t>10</w:t>
             </w:r>
             <w:r>
               <w:rPr>
@@ -3480,7 +3185,7 @@
               <w14:ligatures w14:val="standardContextual"/>
             </w:rPr>
           </w:pPr>
-          <w:hyperlink w:anchor="_Toc169895937" w:history="1">
+          <w:hyperlink w:anchor="_Toc169906777" w:history="1">
             <w:r>
               <w:rPr>
                 <w:rStyle w:val="Hyperlink"/>
@@ -3520,7 +3225,7 @@
               <w:rPr>
                 <w:webHidden/>
               </w:rPr>
-              <w:instrText xml:space="preserve"> PAGEREF _Toc169895937 \h </w:instrText>
+              <w:instrText xml:space="preserve"> PAGEREF _Toc169906777 \h </w:instrText>
             </w:r>
             <w:r>
               <w:rPr>
@@ -3537,7 +3242,7 @@
               <w:rPr>
                 <w:webHidden/>
               </w:rPr>
-              <w:t>13</w:t>
+              <w:t>10</w:t>
             </w:r>
             <w:r>
               <w:rPr>
@@ -3559,7 +3264,7 @@
               <w14:ligatures w14:val="standardContextual"/>
             </w:rPr>
           </w:pPr>
-          <w:hyperlink w:anchor="_Toc169895938" w:history="1">
+          <w:hyperlink w:anchor="_Toc169906778" w:history="1">
             <w:r>
               <w:rPr>
                 <w:rStyle w:val="Hyperlink"/>
@@ -3599,7 +3304,7 @@
               <w:rPr>
                 <w:webHidden/>
               </w:rPr>
-              <w:instrText xml:space="preserve"> PAGEREF _Toc169895938 \h </w:instrText>
+              <w:instrText xml:space="preserve"> PAGEREF _Toc169906778 \h </w:instrText>
             </w:r>
             <w:r>
               <w:rPr>
@@ -3616,7 +3321,7 @@
               <w:rPr>
                 <w:webHidden/>
               </w:rPr>
-              <w:t>13</w:t>
+              <w:t>10</w:t>
             </w:r>
             <w:r>
               <w:rPr>
@@ -3637,7 +3342,7 @@
               <w14:ligatures w14:val="standardContextual"/>
             </w:rPr>
           </w:pPr>
-          <w:hyperlink w:anchor="_Toc169895939" w:history="1">
+          <w:hyperlink w:anchor="_Toc169906779" w:history="1">
             <w:r>
               <w:rPr>
                 <w:rStyle w:val="Hyperlink"/>
@@ -3681,7 +3386,7 @@
                 <w:noProof/>
                 <w:webHidden/>
               </w:rPr>
-              <w:instrText xml:space="preserve"> PAGEREF _Toc169895939 \h </w:instrText>
+              <w:instrText xml:space="preserve"> PAGEREF _Toc169906779 \h </w:instrText>
             </w:r>
             <w:r>
               <w:rPr>
@@ -3701,7 +3406,7 @@
                 <w:noProof/>
                 <w:webHidden/>
               </w:rPr>
-              <w:t>14</w:t>
+              <w:t>11</w:t>
             </w:r>
             <w:r>
               <w:rPr>
@@ -3723,7 +3428,7 @@
               <w14:ligatures w14:val="standardContextual"/>
             </w:rPr>
           </w:pPr>
-          <w:hyperlink w:anchor="_Toc169895940" w:history="1">
+          <w:hyperlink w:anchor="_Toc169906780" w:history="1">
             <w:r>
               <w:rPr>
                 <w:rStyle w:val="Hyperlink"/>
@@ -3767,7 +3472,7 @@
                 <w:noProof/>
                 <w:webHidden/>
               </w:rPr>
-              <w:instrText xml:space="preserve"> PAGEREF _Toc169895940 \h </w:instrText>
+              <w:instrText xml:space="preserve"> PAGEREF _Toc169906780 \h </w:instrText>
             </w:r>
             <w:r>
               <w:rPr>
@@ -3787,7 +3492,7 @@
                 <w:noProof/>
                 <w:webHidden/>
               </w:rPr>
-              <w:t>14</w:t>
+              <w:t>11</w:t>
             </w:r>
             <w:r>
               <w:rPr>
@@ -3809,7 +3514,7 @@
               <w14:ligatures w14:val="standardContextual"/>
             </w:rPr>
           </w:pPr>
-          <w:hyperlink w:anchor="_Toc169895941" w:history="1">
+          <w:hyperlink w:anchor="_Toc169906781" w:history="1">
             <w:r>
               <w:rPr>
                 <w:rStyle w:val="Hyperlink"/>
@@ -3853,7 +3558,7 @@
                 <w:noProof/>
                 <w:webHidden/>
               </w:rPr>
-              <w:instrText xml:space="preserve"> PAGEREF _Toc169895941 \h </w:instrText>
+              <w:instrText xml:space="preserve"> PAGEREF _Toc169906781 \h </w:instrText>
             </w:r>
             <w:r>
               <w:rPr>
@@ -3873,7 +3578,7 @@
                 <w:noProof/>
                 <w:webHidden/>
               </w:rPr>
-              <w:t>15</w:t>
+              <w:t>12</w:t>
             </w:r>
             <w:r>
               <w:rPr>
@@ -3895,7 +3600,7 @@
               <w14:ligatures w14:val="standardContextual"/>
             </w:rPr>
           </w:pPr>
-          <w:hyperlink w:anchor="_Toc169895942" w:history="1">
+          <w:hyperlink w:anchor="_Toc169906782" w:history="1">
             <w:r>
               <w:rPr>
                 <w:rStyle w:val="Hyperlink"/>
@@ -3939,7 +3644,7 @@
                 <w:noProof/>
                 <w:webHidden/>
               </w:rPr>
-              <w:instrText xml:space="preserve"> PAGEREF _Toc169895942 \h </w:instrText>
+              <w:instrText xml:space="preserve"> PAGEREF _Toc169906782 \h </w:instrText>
             </w:r>
             <w:r>
               <w:rPr>
@@ -3959,7 +3664,7 @@
                 <w:noProof/>
                 <w:webHidden/>
               </w:rPr>
-              <w:t>17</w:t>
+              <w:t>14</w:t>
             </w:r>
             <w:r>
               <w:rPr>
@@ -3981,7 +3686,7 @@
               <w14:ligatures w14:val="standardContextual"/>
             </w:rPr>
           </w:pPr>
-          <w:hyperlink w:anchor="_Toc169895943" w:history="1">
+          <w:hyperlink w:anchor="_Toc169906783" w:history="1">
             <w:r>
               <w:rPr>
                 <w:rStyle w:val="Hyperlink"/>
@@ -4025,7 +3730,7 @@
                 <w:noProof/>
                 <w:webHidden/>
               </w:rPr>
-              <w:instrText xml:space="preserve"> PAGEREF _Toc169895943 \h </w:instrText>
+              <w:instrText xml:space="preserve"> PAGEREF _Toc169906783 \h </w:instrText>
             </w:r>
             <w:r>
               <w:rPr>
@@ -4045,7 +3750,7 @@
                 <w:noProof/>
                 <w:webHidden/>
               </w:rPr>
-              <w:t>18</w:t>
+              <w:t>15</w:t>
             </w:r>
             <w:r>
               <w:rPr>
@@ -4067,7 +3772,7 @@
               <w14:ligatures w14:val="standardContextual"/>
             </w:rPr>
           </w:pPr>
-          <w:hyperlink w:anchor="_Toc169895944" w:history="1">
+          <w:hyperlink w:anchor="_Toc169906784" w:history="1">
             <w:r>
               <w:rPr>
                 <w:rStyle w:val="Hyperlink"/>
@@ -4111,7 +3816,7 @@
                 <w:noProof/>
                 <w:webHidden/>
               </w:rPr>
-              <w:instrText xml:space="preserve"> PAGEREF _Toc169895944 \h </w:instrText>
+              <w:instrText xml:space="preserve"> PAGEREF _Toc169906784 \h </w:instrText>
             </w:r>
             <w:r>
               <w:rPr>
@@ -4131,7 +3836,7 @@
                 <w:noProof/>
                 <w:webHidden/>
               </w:rPr>
-              <w:t>25</w:t>
+              <w:t>22</w:t>
             </w:r>
             <w:r>
               <w:rPr>
@@ -4154,7 +3859,7 @@
               <w14:ligatures w14:val="standardContextual"/>
             </w:rPr>
           </w:pPr>
-          <w:hyperlink w:anchor="_Toc169895945" w:history="1">
+          <w:hyperlink w:anchor="_Toc169906785" w:history="1">
             <w:r>
               <w:rPr>
                 <w:rStyle w:val="Hyperlink"/>
@@ -4194,7 +3899,7 @@
               <w:rPr>
                 <w:webHidden/>
               </w:rPr>
-              <w:instrText xml:space="preserve"> PAGEREF _Toc169895945 \h </w:instrText>
+              <w:instrText xml:space="preserve"> PAGEREF _Toc169906785 \h </w:instrText>
             </w:r>
             <w:r>
               <w:rPr>
@@ -4211,7 +3916,7 @@
               <w:rPr>
                 <w:webHidden/>
               </w:rPr>
-              <w:t>25</w:t>
+              <w:t>22</w:t>
             </w:r>
             <w:r>
               <w:rPr>
@@ -4232,7 +3937,7 @@
               <w14:ligatures w14:val="standardContextual"/>
             </w:rPr>
           </w:pPr>
-          <w:hyperlink w:anchor="_Toc169895946" w:history="1">
+          <w:hyperlink w:anchor="_Toc169906786" w:history="1">
             <w:r>
               <w:rPr>
                 <w:rStyle w:val="Hyperlink"/>
@@ -4259,7 +3964,7 @@
                 <w:noProof/>
                 <w:webHidden/>
               </w:rPr>
-              <w:instrText xml:space="preserve"> PAGEREF _Toc169895946 \h </w:instrText>
+              <w:instrText xml:space="preserve"> PAGEREF _Toc169906786 \h </w:instrText>
             </w:r>
             <w:r>
               <w:rPr>
@@ -4279,7 +3984,7 @@
                 <w:noProof/>
                 <w:webHidden/>
               </w:rPr>
-              <w:t>26</w:t>
+              <w:t>23</w:t>
             </w:r>
             <w:r>
               <w:rPr>
@@ -4324,22 +4029,22 @@
       <w:pPr>
         <w:pStyle w:val="Ttulo1"/>
       </w:pPr>
-      <w:bookmarkStart w:id="17" w:name="_Toc169895932"/>
+      <w:bookmarkStart w:id="13" w:name="_Toc169906772"/>
       <w:r>
         <w:lastRenderedPageBreak/>
         <w:t>INTRODUÇÃO</w:t>
       </w:r>
-      <w:bookmarkEnd w:id="17"/>
+      <w:bookmarkEnd w:id="13"/>
     </w:p>
     <w:p>
       <w:pPr>
         <w:pStyle w:val="Ttulo2"/>
       </w:pPr>
-      <w:bookmarkStart w:id="18" w:name="_Toc169895933"/>
+      <w:bookmarkStart w:id="14" w:name="_Toc169906773"/>
       <w:r>
         <w:t>MOTIVAÇÃO</w:t>
       </w:r>
-      <w:bookmarkEnd w:id="18"/>
+      <w:bookmarkEnd w:id="14"/>
     </w:p>
     <w:p>
       <w:r>
@@ -4384,7 +4089,7 @@
           <w:b/>
         </w:rPr>
       </w:pPr>
-      <w:bookmarkStart w:id="19" w:name="_Toc169895934"/>
+      <w:bookmarkStart w:id="15" w:name="_Toc169906774"/>
       <w:r>
         <w:rPr>
           <w:rStyle w:val="Ttulo2Char"/>
@@ -4392,7 +4097,7 @@
         </w:rPr>
         <w:t>JUSTIFICATIVA</w:t>
       </w:r>
-      <w:bookmarkEnd w:id="19"/>
+      <w:bookmarkEnd w:id="15"/>
     </w:p>
     <w:p>
       <w:r>
@@ -4403,11 +4108,11 @@
       <w:pPr>
         <w:pStyle w:val="Ttulo2"/>
       </w:pPr>
-      <w:bookmarkStart w:id="20" w:name="_Toc169895935"/>
+      <w:bookmarkStart w:id="16" w:name="_Toc169906775"/>
       <w:r>
         <w:t>OBJETIVOS</w:t>
       </w:r>
-      <w:bookmarkEnd w:id="20"/>
+      <w:bookmarkEnd w:id="16"/>
     </w:p>
     <w:p>
       <w:r>
@@ -4487,22 +4192,22 @@
       <w:pPr>
         <w:pStyle w:val="Ttulo1"/>
       </w:pPr>
-      <w:bookmarkStart w:id="21" w:name="_Toc169895936"/>
+      <w:bookmarkStart w:id="17" w:name="_Toc169906776"/>
       <w:r>
         <w:lastRenderedPageBreak/>
         <w:t>REVISÃO DE LITERATURA</w:t>
       </w:r>
-      <w:bookmarkEnd w:id="21"/>
+      <w:bookmarkEnd w:id="17"/>
     </w:p>
     <w:p>
       <w:pPr>
         <w:pStyle w:val="Ttulo2"/>
       </w:pPr>
-      <w:bookmarkStart w:id="22" w:name="_Toc169895937"/>
+      <w:bookmarkStart w:id="18" w:name="_Toc169906777"/>
       <w:r>
         <w:t>Referencial teórico</w:t>
       </w:r>
-      <w:bookmarkEnd w:id="22"/>
+      <w:bookmarkEnd w:id="18"/>
     </w:p>
     <w:p>
       <w:r>
@@ -4523,11 +4228,11 @@
       <w:pPr>
         <w:pStyle w:val="Ttulo2"/>
       </w:pPr>
-      <w:bookmarkStart w:id="23" w:name="_Toc169895938"/>
+      <w:bookmarkStart w:id="19" w:name="_Toc169906778"/>
       <w:r>
         <w:t>Trabalhos correlatos</w:t>
       </w:r>
-      <w:bookmarkEnd w:id="23"/>
+      <w:bookmarkEnd w:id="19"/>
     </w:p>
     <w:p>
       <w:r>
@@ -4545,12 +4250,12 @@
       <w:pPr>
         <w:pStyle w:val="Ttulo3"/>
       </w:pPr>
-      <w:bookmarkStart w:id="24" w:name="_Toc169895939"/>
+      <w:bookmarkStart w:id="20" w:name="_Toc169906779"/>
       <w:r>
         <w:lastRenderedPageBreak/>
         <w:t>Bling</w:t>
       </w:r>
-      <w:bookmarkEnd w:id="24"/>
+      <w:bookmarkEnd w:id="20"/>
     </w:p>
     <w:p>
       <w:r>
@@ -4622,7 +4327,7 @@
         <w:ind w:firstLine="708"/>
         <w:jc w:val="both"/>
       </w:pPr>
-      <w:bookmarkStart w:id="25" w:name="_Toc169359570"/>
+      <w:bookmarkStart w:id="21" w:name="_Toc169906810"/>
       <w:r>
         <w:t xml:space="preserve">Figura </w:t>
       </w:r>
@@ -4647,7 +4352,7 @@
       <w:r>
         <w:t xml:space="preserve"> - Homepage do Bling</w:t>
       </w:r>
-      <w:bookmarkEnd w:id="25"/>
+      <w:bookmarkEnd w:id="21"/>
     </w:p>
     <w:p>
       <w:pPr>
@@ -4742,12 +4447,12 @@
       <w:pPr>
         <w:pStyle w:val="Ttulo3"/>
       </w:pPr>
-      <w:bookmarkStart w:id="26" w:name="_Toc169895940"/>
+      <w:bookmarkStart w:id="22" w:name="_Toc169906780"/>
       <w:proofErr w:type="spellStart"/>
       <w:r>
         <w:t>FoxManager</w:t>
       </w:r>
-      <w:bookmarkEnd w:id="26"/>
+      <w:bookmarkEnd w:id="22"/>
       <w:proofErr w:type="spellEnd"/>
     </w:p>
     <w:p>
@@ -4878,7 +4583,7 @@
         <w:ind w:firstLine="708"/>
         <w:jc w:val="both"/>
       </w:pPr>
-      <w:bookmarkStart w:id="27" w:name="_Toc169359571"/>
+      <w:bookmarkStart w:id="23" w:name="_Toc169906811"/>
       <w:r>
         <w:t xml:space="preserve">Figura </w:t>
       </w:r>
@@ -4907,7 +4612,7 @@
       <w:r>
         <w:t>FoxManager</w:t>
       </w:r>
-      <w:bookmarkEnd w:id="27"/>
+      <w:bookmarkEnd w:id="23"/>
       <w:proofErr w:type="spellEnd"/>
     </w:p>
     <w:p>
@@ -4974,7 +4679,7 @@
       <w:pPr>
         <w:pStyle w:val="Ttulo3"/>
       </w:pPr>
-      <w:bookmarkStart w:id="28" w:name="_Toc169895941"/>
+      <w:bookmarkStart w:id="24" w:name="_Toc169906781"/>
       <w:proofErr w:type="spellStart"/>
       <w:r>
         <w:t>MarketUp</w:t>
@@ -4983,7 +4688,7 @@
       <w:r>
         <w:t>.</w:t>
       </w:r>
-      <w:bookmarkEnd w:id="28"/>
+      <w:bookmarkEnd w:id="24"/>
     </w:p>
     <w:p>
       <w:r>
@@ -5098,7 +4803,7 @@
         <w:ind w:firstLine="708"/>
         <w:jc w:val="both"/>
       </w:pPr>
-      <w:bookmarkStart w:id="29" w:name="_Toc169359572"/>
+      <w:bookmarkStart w:id="25" w:name="_Toc169906812"/>
       <w:r>
         <w:t xml:space="preserve">Figura </w:t>
       </w:r>
@@ -5127,7 +4832,7 @@
       <w:r>
         <w:t>MarketUp</w:t>
       </w:r>
-      <w:bookmarkEnd w:id="29"/>
+      <w:bookmarkEnd w:id="25"/>
       <w:proofErr w:type="spellEnd"/>
     </w:p>
     <w:p>
@@ -5228,12 +4933,12 @@
       <w:pPr>
         <w:pStyle w:val="Ttulo1"/>
       </w:pPr>
-      <w:bookmarkStart w:id="30" w:name="_Toc169895942"/>
+      <w:bookmarkStart w:id="26" w:name="_Toc169906782"/>
       <w:r>
         <w:lastRenderedPageBreak/>
         <w:t>MATERIAIS E MÉTODOS</w:t>
       </w:r>
-      <w:bookmarkEnd w:id="30"/>
+      <w:bookmarkEnd w:id="26"/>
     </w:p>
     <w:p>
       <w:pPr>
@@ -5478,7 +5183,7 @@
         <w:keepNext/>
         <w:jc w:val="both"/>
       </w:pPr>
-      <w:bookmarkStart w:id="31" w:name="_Toc169359573"/>
+      <w:bookmarkStart w:id="27" w:name="_Toc169906813"/>
       <w:r>
         <w:t xml:space="preserve">Figura </w:t>
       </w:r>
@@ -5509,7 +5214,7 @@
         </w:rPr>
         <w:t xml:space="preserve"> – Estrutura de uma aplicação MVC</w:t>
       </w:r>
-      <w:bookmarkEnd w:id="31"/>
+      <w:bookmarkEnd w:id="27"/>
     </w:p>
     <w:p>
       <w:pPr>
@@ -5582,12 +5287,12 @@
       <w:pPr>
         <w:pStyle w:val="Ttulo1"/>
       </w:pPr>
-      <w:bookmarkStart w:id="32" w:name="_Toc169895943"/>
+      <w:bookmarkStart w:id="28" w:name="_Toc169906783"/>
       <w:r>
         <w:lastRenderedPageBreak/>
         <w:t>RESULTADOS</w:t>
       </w:r>
-      <w:bookmarkEnd w:id="32"/>
+      <w:bookmarkEnd w:id="28"/>
     </w:p>
     <w:p>
       <w:r>
@@ -5599,7 +5304,7 @@
         <w:pStyle w:val="Legenda"/>
         <w:jc w:val="both"/>
       </w:pPr>
-      <w:bookmarkStart w:id="33" w:name="_Toc169359574"/>
+      <w:bookmarkStart w:id="29" w:name="_Toc169906814"/>
       <w:r>
         <w:t xml:space="preserve">Figura </w:t>
       </w:r>
@@ -5624,7 +5329,7 @@
       <w:r>
         <w:t xml:space="preserve"> - Tela de Login</w:t>
       </w:r>
-      <w:bookmarkEnd w:id="33"/>
+      <w:bookmarkEnd w:id="29"/>
     </w:p>
     <w:p>
       <w:pPr>
@@ -5696,6 +5401,7 @@
         <w:ind w:firstLine="708"/>
         <w:jc w:val="both"/>
       </w:pPr>
+      <w:bookmarkStart w:id="30" w:name="_Toc169906815"/>
       <w:r>
         <w:t xml:space="preserve">Figura </w:t>
       </w:r>
@@ -5720,6 +5426,7 @@
       <w:r>
         <w:t xml:space="preserve"> - Mensagem de erro no login</w:t>
       </w:r>
+      <w:bookmarkEnd w:id="30"/>
     </w:p>
     <w:p>
       <w:pPr>
@@ -5798,7 +5505,7 @@
         <w:pStyle w:val="Legenda"/>
         <w:jc w:val="both"/>
       </w:pPr>
-      <w:bookmarkStart w:id="34" w:name="_Toc169359576"/>
+      <w:bookmarkStart w:id="31" w:name="_Toc169906816"/>
       <w:r>
         <w:t xml:space="preserve">Figura </w:t>
       </w:r>
@@ -5823,7 +5530,7 @@
       <w:r>
         <w:t xml:space="preserve"> - Página de criação de conta</w:t>
       </w:r>
-      <w:bookmarkEnd w:id="34"/>
+      <w:bookmarkEnd w:id="31"/>
     </w:p>
     <w:p>
       <w:pPr>
@@ -5906,7 +5613,7 @@
         <w:pStyle w:val="Legenda"/>
         <w:jc w:val="both"/>
       </w:pPr>
-      <w:bookmarkStart w:id="35" w:name="_Toc169359577"/>
+      <w:bookmarkStart w:id="32" w:name="_Toc169906817"/>
       <w:r>
         <w:t xml:space="preserve">Figura </w:t>
       </w:r>
@@ -5931,7 +5638,7 @@
       <w:r>
         <w:t xml:space="preserve"> - Tela de recuperação de senha</w:t>
       </w:r>
-      <w:bookmarkEnd w:id="35"/>
+      <w:bookmarkEnd w:id="32"/>
     </w:p>
     <w:p>
       <w:pPr>
@@ -6028,7 +5735,7 @@
         <w:pStyle w:val="Legenda"/>
         <w:jc w:val="both"/>
       </w:pPr>
-      <w:bookmarkStart w:id="36" w:name="_Toc169359578"/>
+      <w:bookmarkStart w:id="33" w:name="_Toc169906818"/>
       <w:r>
         <w:t xml:space="preserve">Figura </w:t>
       </w:r>
@@ -6053,7 +5760,7 @@
       <w:r>
         <w:t xml:space="preserve"> - Homepage do SalesSwift</w:t>
       </w:r>
-      <w:bookmarkEnd w:id="36"/>
+      <w:bookmarkEnd w:id="33"/>
     </w:p>
     <w:p>
       <w:pPr>
@@ -6130,7 +5837,7 @@
         <w:pStyle w:val="Legenda"/>
         <w:jc w:val="both"/>
       </w:pPr>
-      <w:bookmarkStart w:id="37" w:name="_Toc169359579"/>
+      <w:bookmarkStart w:id="34" w:name="_Toc169906819"/>
       <w:r>
         <w:t xml:space="preserve">Figura </w:t>
       </w:r>
@@ -6155,7 +5862,7 @@
       <w:r>
         <w:t xml:space="preserve"> - Menu de clientes</w:t>
       </w:r>
-      <w:bookmarkEnd w:id="37"/>
+      <w:bookmarkEnd w:id="34"/>
     </w:p>
     <w:p>
       <w:pPr>
@@ -6238,7 +5945,7 @@
         <w:pStyle w:val="Legenda"/>
         <w:jc w:val="both"/>
       </w:pPr>
-      <w:bookmarkStart w:id="38" w:name="_Toc169359580"/>
+      <w:bookmarkStart w:id="35" w:name="_Toc169906820"/>
       <w:r>
         <w:t xml:space="preserve">Figura </w:t>
       </w:r>
@@ -6263,7 +5970,7 @@
       <w:r>
         <w:t xml:space="preserve"> - Cadastro de clientes</w:t>
       </w:r>
-      <w:bookmarkEnd w:id="38"/>
+      <w:bookmarkEnd w:id="35"/>
     </w:p>
     <w:p>
       <w:pPr>
@@ -6340,6 +6047,7 @@
         <w:pStyle w:val="Legenda"/>
         <w:jc w:val="both"/>
       </w:pPr>
+      <w:bookmarkStart w:id="36" w:name="_Toc169906821"/>
       <w:r>
         <w:t xml:space="preserve">Figura </w:t>
       </w:r>
@@ -6364,6 +6072,7 @@
       <w:r>
         <w:t xml:space="preserve"> - Página de Fornecedores</w:t>
       </w:r>
+      <w:bookmarkEnd w:id="36"/>
     </w:p>
     <w:p>
       <w:pPr>
@@ -6458,7 +6167,6 @@
         <w:pStyle w:val="Legenda"/>
         <w:jc w:val="both"/>
       </w:pPr>
-      <w:bookmarkStart w:id="39" w:name="_Toc169359582"/>
     </w:p>
     <w:p>
       <w:pPr>
@@ -6483,6 +6191,7 @@
         <w:pStyle w:val="Legenda"/>
         <w:jc w:val="both"/>
       </w:pPr>
+      <w:bookmarkStart w:id="37" w:name="_Toc169906822"/>
       <w:r>
         <w:lastRenderedPageBreak/>
         <w:t xml:space="preserve">Figura </w:t>
@@ -6511,7 +6220,7 @@
       <w:r>
         <w:t>Cadastro de Fornecedores</w:t>
       </w:r>
-      <w:bookmarkEnd w:id="39"/>
+      <w:bookmarkEnd w:id="37"/>
     </w:p>
     <w:p>
       <w:pPr>
@@ -6593,7 +6302,7 @@
         <w:pStyle w:val="Legenda"/>
         <w:jc w:val="both"/>
       </w:pPr>
-      <w:bookmarkStart w:id="40" w:name="_Toc169359583"/>
+      <w:bookmarkStart w:id="38" w:name="_Toc169906823"/>
       <w:r>
         <w:t xml:space="preserve">Figura </w:t>
       </w:r>
@@ -6618,7 +6327,7 @@
       <w:r>
         <w:t xml:space="preserve"> - Página de Produtos</w:t>
       </w:r>
-      <w:bookmarkEnd w:id="40"/>
+      <w:bookmarkEnd w:id="38"/>
     </w:p>
     <w:p>
       <w:pPr>
@@ -6687,7 +6396,7 @@
         <w:pStyle w:val="Legenda"/>
         <w:jc w:val="both"/>
       </w:pPr>
-      <w:bookmarkStart w:id="41" w:name="_Toc169359584"/>
+      <w:bookmarkStart w:id="39" w:name="_Toc169906824"/>
       <w:r>
         <w:t xml:space="preserve">Figura </w:t>
       </w:r>
@@ -6712,7 +6421,7 @@
       <w:r>
         <w:t xml:space="preserve"> - Cadastro de produtos</w:t>
       </w:r>
-      <w:bookmarkEnd w:id="41"/>
+      <w:bookmarkEnd w:id="39"/>
     </w:p>
     <w:p>
       <w:pPr>
@@ -6791,7 +6500,7 @@
         <w:pStyle w:val="Legenda"/>
         <w:jc w:val="both"/>
       </w:pPr>
-      <w:bookmarkStart w:id="42" w:name="_Toc169359585"/>
+      <w:bookmarkStart w:id="40" w:name="_Toc169906825"/>
       <w:r>
         <w:t xml:space="preserve">Figura </w:t>
       </w:r>
@@ -6816,7 +6525,7 @@
       <w:r>
         <w:t xml:space="preserve"> - Página Venda de Produtos</w:t>
       </w:r>
-      <w:bookmarkEnd w:id="42"/>
+      <w:bookmarkEnd w:id="40"/>
     </w:p>
     <w:p>
       <w:pPr>
@@ -6890,7 +6599,7 @@
         <w:pStyle w:val="Legenda"/>
         <w:jc w:val="both"/>
       </w:pPr>
-      <w:bookmarkStart w:id="43" w:name="_Toc169359586"/>
+      <w:bookmarkStart w:id="41" w:name="_Toc169906826"/>
       <w:r>
         <w:t xml:space="preserve">Figura </w:t>
       </w:r>
@@ -6915,7 +6624,7 @@
       <w:r>
         <w:t xml:space="preserve"> - Primeira parte da página de cadastro de vendas</w:t>
       </w:r>
-      <w:bookmarkEnd w:id="43"/>
+      <w:bookmarkEnd w:id="41"/>
     </w:p>
     <w:p>
       <w:pPr>
@@ -6981,14 +6690,14 @@
         <w:pStyle w:val="Legenda"/>
         <w:jc w:val="both"/>
       </w:pPr>
-      <w:bookmarkStart w:id="44" w:name="_Toc169359587"/>
+      <w:bookmarkStart w:id="42" w:name="_Toc169906827"/>
       <w:r>
         <w:rPr>
           <w:noProof/>
         </w:rPr>
         <w:lastRenderedPageBreak/>
         <w:drawing>
-          <wp:anchor distT="0" distB="0" distL="114300" distR="114300" simplePos="0" relativeHeight="251658240" behindDoc="0" locked="0" layoutInCell="1" allowOverlap="1" wp14:anchorId="75B19847" wp14:editId="35E617BA">
+          <wp:anchor distT="0" distB="0" distL="114300" distR="114300" simplePos="0" relativeHeight="251658240" behindDoc="0" locked="0" layoutInCell="1" allowOverlap="1" wp14:anchorId="75B19847" wp14:editId="6A0ECCB4">
             <wp:simplePos x="0" y="0"/>
             <wp:positionH relativeFrom="margin">
               <wp:align>right</wp:align>
@@ -7071,7 +6780,7 @@
       <w:r>
         <w:t>parte da página de cadastro de venda</w:t>
       </w:r>
-      <w:bookmarkEnd w:id="44"/>
+      <w:bookmarkEnd w:id="42"/>
     </w:p>
     <w:p/>
     <w:p/>
@@ -7093,12 +6802,12 @@
       <w:pPr>
         <w:pStyle w:val="Ttulo1"/>
       </w:pPr>
-      <w:bookmarkStart w:id="45" w:name="_Toc169895944"/>
+      <w:bookmarkStart w:id="43" w:name="_Toc169906784"/>
       <w:r>
         <w:lastRenderedPageBreak/>
         <w:t>CONCLUSÃO</w:t>
       </w:r>
-      <w:bookmarkEnd w:id="45"/>
+      <w:bookmarkEnd w:id="43"/>
     </w:p>
     <w:p>
       <w:r>
@@ -7114,11 +6823,11 @@
       <w:pPr>
         <w:pStyle w:val="Ttulo2"/>
       </w:pPr>
-      <w:bookmarkStart w:id="46" w:name="_Toc169895945"/>
+      <w:bookmarkStart w:id="44" w:name="_Toc169906785"/>
       <w:r>
         <w:t>Trabalhos futuros</w:t>
       </w:r>
-      <w:bookmarkEnd w:id="46"/>
+      <w:bookmarkEnd w:id="44"/>
     </w:p>
     <w:p>
       <w:r>
@@ -7178,12 +6887,12 @@
         </w:numPr>
         <w:jc w:val="center"/>
       </w:pPr>
-      <w:bookmarkStart w:id="47" w:name="_Toc169895946"/>
+      <w:bookmarkStart w:id="45" w:name="_Toc169906786"/>
       <w:r>
         <w:lastRenderedPageBreak/>
         <w:t>REFERÊNCIAS</w:t>
       </w:r>
-      <w:bookmarkEnd w:id="47"/>
+      <w:bookmarkEnd w:id="45"/>
     </w:p>
     <w:p/>
     <w:sdt>
@@ -7194,14 +6903,12 @@
           <w:docPartUnique/>
         </w:docPartObj>
       </w:sdtPr>
-      <w:sdtEndPr/>
       <w:sdtContent>
         <w:sdt>
           <w:sdtPr>
             <w:id w:val="-573587230"/>
             <w:bibliography/>
           </w:sdtPr>
-          <w:sdtEndPr/>
           <w:sdtContent>
             <w:p>
               <w:pPr>
@@ -7369,6 +7076,12 @@
             <w:p>
               <w:pPr>
                 <w:ind w:firstLine="0"/>
+                <w:sectPr>
+                  <w:pgSz w:w="11906" w:h="16838" w:code="9"/>
+                  <w:pgMar w:top="1701" w:right="1134" w:bottom="1134" w:left="1701" w:header="709" w:footer="709" w:gutter="0"/>
+                  <w:cols w:space="708"/>
+                  <w:docGrid w:linePitch="360"/>
+                </w:sectPr>
               </w:pPr>
               <w:r>
                 <w:rPr>
@@ -7382,17 +7095,6 @@
         </w:sdt>
       </w:sdtContent>
     </w:sdt>
-    <w:p>
-      <w:pPr>
-        <w:ind w:firstLine="0"/>
-        <w:sectPr>
-          <w:pgSz w:w="11906" w:h="16838" w:code="9"/>
-          <w:pgMar w:top="1701" w:right="1134" w:bottom="1134" w:left="1701" w:header="709" w:footer="709" w:gutter="0"/>
-          <w:cols w:space="708"/>
-          <w:docGrid w:linePitch="360"/>
-        </w:sectPr>
-      </w:pPr>
-    </w:p>
     <w:p>
       <w:pPr>
         <w:pStyle w:val="Ttulo1"/>
@@ -7472,7 +7174,6 @@
         <w:docPartUnique/>
       </w:docPartObj>
     </w:sdtPr>
-    <w:sdtEndPr/>
     <w:sdtContent>
       <w:p>
         <w:pPr>

</xml_diff>